<commit_message>
Deploy preview for PR 28 🛫
</commit_message>
<xml_diff>
--- a/pr-preview/pr-28/UCD-SeRG-Lab-Manual.docx
+++ b/pr-preview/pr-28/UCD-SeRG-Lab-Manual.docx
@@ -5369,7 +5369,7 @@
     <w:bookmarkEnd w:id="79"/>
     <w:bookmarkEnd w:id="80"/>
     <w:bookmarkEnd w:id="81"/>
-    <w:bookmarkStart w:id="167" w:name="sec-r-coding-practices"/>
+    <w:bookmarkStart w:id="176" w:name="sec-r-coding-practices"/>
     <w:p>
       <w:pPr>
         <w:pStyle w:val="Heading1"/>
@@ -17435,13 +17435,22 @@
     </w:p>
     <w:bookmarkEnd w:id="159"/>
     <w:bookmarkEnd w:id="160"/>
-    <w:bookmarkStart w:id="166" w:name="sec-r-resources"/>
+    <w:bookmarkStart w:id="175" w:name="sec-r-resources"/>
     <w:p>
       <w:pPr>
         <w:pStyle w:val="Heading2"/>
       </w:pPr>
       <w:r>
         <w:t xml:space="preserve">6.19 Additional Resources</w:t>
+      </w:r>
+    </w:p>
+    <w:bookmarkStart w:id="166" w:name="r-package-development"/>
+    <w:p>
+      <w:pPr>
+        <w:pStyle w:val="Heading3"/>
+      </w:pPr>
+      <w:r>
+        <w:t xml:space="preserve">6.19.1 R Package Development</w:t>
       </w:r>
     </w:p>
     <w:p>
@@ -17464,7 +17473,7 @@
         <w:t xml:space="preserve"> </w:t>
       </w:r>
       <w:r>
-        <w:t xml:space="preserve">by Hadley Wickham and Jenny Bryan</w:t>
+        <w:t xml:space="preserve">by Hadley Wickham and Jenny Bryan - comprehensive guide to R package development</w:t>
       </w:r>
     </w:p>
     <w:p>
@@ -17483,6 +17492,12 @@
           <w:t xml:space="preserve">usethis documentation</w:t>
         </w:r>
       </w:hyperlink>
+      <w:r>
+        <w:t xml:space="preserve"> </w:t>
+      </w:r>
+      <w:r>
+        <w:t xml:space="preserve">- workflow automation for R projects</w:t>
+      </w:r>
     </w:p>
     <w:p>
       <w:pPr>
@@ -17500,6 +17515,12 @@
           <w:t xml:space="preserve">devtools documentation</w:t>
         </w:r>
       </w:hyperlink>
+      <w:r>
+        <w:t xml:space="preserve"> </w:t>
+      </w:r>
+      <w:r>
+        <w:t xml:space="preserve">- essential development tools</w:t>
+      </w:r>
     </w:p>
     <w:p>
       <w:pPr>
@@ -17517,6 +17538,12 @@
           <w:t xml:space="preserve">pkgdown documentation</w:t>
         </w:r>
       </w:hyperlink>
+      <w:r>
+        <w:t xml:space="preserve"> </w:t>
+      </w:r>
+      <w:r>
+        <w:t xml:space="preserve">- create package websites</w:t>
+      </w:r>
     </w:p>
     <w:p>
       <w:pPr>
@@ -17534,10 +17561,162 @@
           <w:t xml:space="preserve">testthat documentation</w:t>
         </w:r>
       </w:hyperlink>
+      <w:r>
+        <w:t xml:space="preserve"> </w:t>
+      </w:r>
+      <w:r>
+        <w:t xml:space="preserve">- unit testing framework</w:t>
+      </w:r>
     </w:p>
     <w:bookmarkEnd w:id="166"/>
-    <w:bookmarkEnd w:id="167"/>
-    <w:bookmarkStart w:id="190" w:name="sec-r-code-style"/>
+    <w:bookmarkStart w:id="169" w:name="general-r-programming"/>
+    <w:p>
+      <w:pPr>
+        <w:pStyle w:val="Heading3"/>
+      </w:pPr>
+      <w:r>
+        <w:t xml:space="preserve">6.19.2 General R Programming</w:t>
+      </w:r>
+    </w:p>
+    <w:p>
+      <w:pPr>
+        <w:pStyle w:val="Compact"/>
+        <w:numPr>
+          <w:ilvl w:val="0"/>
+          <w:numId w:val="1049"/>
+        </w:numPr>
+      </w:pPr>
+      <w:hyperlink r:id="rId167">
+        <w:r>
+          <w:rPr>
+            <w:rStyle w:val="Hyperlink"/>
+          </w:rPr>
+          <w:t xml:space="preserve">R for Data Science</w:t>
+        </w:r>
+      </w:hyperlink>
+      <w:r>
+        <w:t xml:space="preserve"> </w:t>
+      </w:r>
+      <w:r>
+        <w:t xml:space="preserve">by Hadley Wickham, Mine Çetinkaya-Rundel, and Garrett Grolemund - learn data science with the tidyverse</w:t>
+      </w:r>
+    </w:p>
+    <w:p>
+      <w:pPr>
+        <w:pStyle w:val="Compact"/>
+        <w:numPr>
+          <w:ilvl w:val="0"/>
+          <w:numId w:val="1049"/>
+        </w:numPr>
+      </w:pPr>
+      <w:hyperlink r:id="rId168">
+        <w:r>
+          <w:rPr>
+            <w:rStyle w:val="Hyperlink"/>
+          </w:rPr>
+          <w:t xml:space="preserve">Advanced R</w:t>
+        </w:r>
+      </w:hyperlink>
+      <w:r>
+        <w:t xml:space="preserve"> </w:t>
+      </w:r>
+      <w:r>
+        <w:t xml:space="preserve">by Hadley Wickham - deep dive into R programming and internals</w:t>
+      </w:r>
+    </w:p>
+    <w:bookmarkEnd w:id="169"/>
+    <w:bookmarkStart w:id="172" w:name="shiny-development"/>
+    <w:p>
+      <w:pPr>
+        <w:pStyle w:val="Heading3"/>
+      </w:pPr>
+      <w:r>
+        <w:t xml:space="preserve">6.19.3 Shiny Development</w:t>
+      </w:r>
+    </w:p>
+    <w:p>
+      <w:pPr>
+        <w:pStyle w:val="Compact"/>
+        <w:numPr>
+          <w:ilvl w:val="0"/>
+          <w:numId w:val="1050"/>
+        </w:numPr>
+      </w:pPr>
+      <w:hyperlink r:id="rId170">
+        <w:r>
+          <w:rPr>
+            <w:rStyle w:val="Hyperlink"/>
+          </w:rPr>
+          <w:t xml:space="preserve">Mastering Shiny</w:t>
+        </w:r>
+      </w:hyperlink>
+      <w:r>
+        <w:t xml:space="preserve"> </w:t>
+      </w:r>
+      <w:r>
+        <w:t xml:space="preserve">by Hadley Wickham - comprehensive guide to building web applications with Shiny</w:t>
+      </w:r>
+    </w:p>
+    <w:p>
+      <w:pPr>
+        <w:pStyle w:val="Compact"/>
+        <w:numPr>
+          <w:ilvl w:val="0"/>
+          <w:numId w:val="1050"/>
+        </w:numPr>
+      </w:pPr>
+      <w:hyperlink r:id="rId171">
+        <w:r>
+          <w:rPr>
+            <w:rStyle w:val="Hyperlink"/>
+          </w:rPr>
+          <w:t xml:space="preserve">Engineering Production-Grade Shiny Apps</w:t>
+        </w:r>
+      </w:hyperlink>
+      <w:r>
+        <w:t xml:space="preserve"> </w:t>
+      </w:r>
+      <w:r>
+        <w:t xml:space="preserve">by Colin Fay, Sébastien Rochette, Vincent Guyader, and Cervan Girard - best practices for production Shiny applications</w:t>
+      </w:r>
+    </w:p>
+    <w:bookmarkEnd w:id="172"/>
+    <w:bookmarkStart w:id="174" w:name="git-and-version-control"/>
+    <w:p>
+      <w:pPr>
+        <w:pStyle w:val="Heading3"/>
+      </w:pPr>
+      <w:r>
+        <w:t xml:space="preserve">6.19.4 Git and Version Control</w:t>
+      </w:r>
+    </w:p>
+    <w:p>
+      <w:pPr>
+        <w:pStyle w:val="Compact"/>
+        <w:numPr>
+          <w:ilvl w:val="0"/>
+          <w:numId w:val="1051"/>
+        </w:numPr>
+      </w:pPr>
+      <w:hyperlink r:id="rId173">
+        <w:r>
+          <w:rPr>
+            <w:rStyle w:val="Hyperlink"/>
+          </w:rPr>
+          <w:t xml:space="preserve">Happy Git and GitHub for the useR</w:t>
+        </w:r>
+      </w:hyperlink>
+      <w:r>
+        <w:t xml:space="preserve"> </w:t>
+      </w:r>
+      <w:r>
+        <w:t xml:space="preserve">by Jenny Bryan - essential guide to using Git and GitHub with R</w:t>
+      </w:r>
+    </w:p>
+    <w:bookmarkEnd w:id="174"/>
+    <w:bookmarkEnd w:id="175"/>
+    <w:bookmarkEnd w:id="176"/>
+    <w:bookmarkStart w:id="199" w:name="sec-r-code-style"/>
     <w:p>
       <w:pPr>
         <w:pStyle w:val="Heading1"/>
@@ -17556,7 +17735,7 @@
       <w:r>
         <w:t xml:space="preserve"> </w:t>
       </w:r>
-      <w:hyperlink r:id="rId168">
+      <w:hyperlink r:id="rId177">
         <w:r>
           <w:rPr>
             <w:rStyle w:val="Hyperlink"/>
@@ -17573,7 +17752,7 @@
         <w:t xml:space="preserve">Follow these code style guidelines for all R code:</w:t>
       </w:r>
     </w:p>
-    <w:bookmarkStart w:id="169" w:name="general-principles"/>
+    <w:bookmarkStart w:id="178" w:name="general-principles"/>
     <w:p>
       <w:pPr>
         <w:pStyle w:val="Heading2"/>
@@ -17587,7 +17766,7 @@
         <w:pStyle w:val="Compact"/>
         <w:numPr>
           <w:ilvl w:val="0"/>
-          <w:numId w:val="1049"/>
+          <w:numId w:val="1052"/>
         </w:numPr>
       </w:pPr>
       <w:r>
@@ -17606,7 +17785,7 @@
         <w:pStyle w:val="Compact"/>
         <w:numPr>
           <w:ilvl w:val="0"/>
-          <w:numId w:val="1049"/>
+          <w:numId w:val="1052"/>
         </w:numPr>
       </w:pPr>
       <w:r>
@@ -17655,7 +17834,7 @@
         <w:pStyle w:val="Compact"/>
         <w:numPr>
           <w:ilvl w:val="0"/>
-          <w:numId w:val="1049"/>
+          <w:numId w:val="1052"/>
         </w:numPr>
       </w:pPr>
       <w:r>
@@ -17701,7 +17880,7 @@
         <w:pStyle w:val="Compact"/>
         <w:numPr>
           <w:ilvl w:val="0"/>
-          <w:numId w:val="1049"/>
+          <w:numId w:val="1052"/>
         </w:numPr>
       </w:pPr>
       <w:r>
@@ -17715,8 +17894,8 @@
         <w:t xml:space="preserve">: Keep code clean, readable, and well-organized</w:t>
       </w:r>
     </w:p>
-    <w:bookmarkEnd w:id="169"/>
-    <w:bookmarkStart w:id="170" w:name="function-structure-and-documentation"/>
+    <w:bookmarkEnd w:id="178"/>
+    <w:bookmarkStart w:id="179" w:name="function-structure-and-documentation"/>
     <w:p>
       <w:pPr>
         <w:pStyle w:val="Heading2"/>
@@ -17927,8 +18106,8 @@
         <w:t xml:space="preserve">}</w:t>
       </w:r>
     </w:p>
-    <w:bookmarkEnd w:id="170"/>
-    <w:bookmarkStart w:id="172" w:name="comments"/>
+    <w:bookmarkEnd w:id="179"/>
+    <w:bookmarkStart w:id="181" w:name="comments"/>
     <w:p>
       <w:pPr>
         <w:pStyle w:val="Heading2"/>
@@ -18277,7 +18456,7 @@
         <w:pStyle w:val="Compact"/>
         <w:numPr>
           <w:ilvl w:val="0"/>
-          <w:numId w:val="1050"/>
+          <w:numId w:val="1053"/>
         </w:numPr>
       </w:pPr>
       <w:r>
@@ -18289,7 +18468,7 @@
         <w:pStyle w:val="Compact"/>
         <w:numPr>
           <w:ilvl w:val="0"/>
-          <w:numId w:val="1050"/>
+          <w:numId w:val="1053"/>
         </w:numPr>
       </w:pPr>
       <w:r>
@@ -18301,7 +18480,7 @@
         <w:pStyle w:val="Compact"/>
         <w:numPr>
           <w:ilvl w:val="0"/>
-          <w:numId w:val="1050"/>
+          <w:numId w:val="1053"/>
         </w:numPr>
       </w:pPr>
       <w:r>
@@ -18336,7 +18515,7 @@
       <w:r>
         <w:t xml:space="preserve"> </w:t>
       </w:r>
-      <w:hyperlink r:id="rId171">
+      <w:hyperlink r:id="rId180">
         <w:r>
           <w:rPr>
             <w:rStyle w:val="Hyperlink"/>
@@ -18447,7 +18626,7 @@
         <w:pStyle w:val="Compact"/>
         <w:numPr>
           <w:ilvl w:val="0"/>
-          <w:numId w:val="1051"/>
+          <w:numId w:val="1054"/>
         </w:numPr>
       </w:pPr>
       <w:r>
@@ -18488,8 +18667,8 @@
         <w:t xml:space="preserve">to have lines wrap around. Format your multi-line comments like the file header from above.</w:t>
       </w:r>
     </w:p>
-    <w:bookmarkEnd w:id="172"/>
-    <w:bookmarkStart w:id="173" w:name="line-breaks-and-formatting"/>
+    <w:bookmarkEnd w:id="181"/>
+    <w:bookmarkStart w:id="182" w:name="line-breaks-and-formatting"/>
     <w:p>
       <w:pPr>
         <w:pStyle w:val="Heading2"/>
@@ -18672,7 +18851,7 @@
         <w:pStyle w:val="Compact"/>
         <w:numPr>
           <w:ilvl w:val="0"/>
-          <w:numId w:val="1052"/>
+          <w:numId w:val="1055"/>
         </w:numPr>
       </w:pPr>
       <w:r>
@@ -20708,8 +20887,8 @@
         <w:t xml:space="preserve">call. Trying to fix bugs and ensure your code is working can be a nightmare. Now imagine trying to do it with the same code 6 months after you’ve written it. Invest the time now and reap the rewards as the code practically explains itself, line by line.</w:t>
       </w:r>
     </w:p>
-    <w:bookmarkEnd w:id="173"/>
-    <w:bookmarkStart w:id="174" w:name="messaging-and-user-communication"/>
+    <w:bookmarkEnd w:id="182"/>
+    <w:bookmarkStart w:id="183" w:name="messaging-and-user-communication"/>
     <w:p>
       <w:pPr>
         <w:pStyle w:val="Heading2"/>
@@ -20962,8 +21141,8 @@
         <w:t xml:space="preserve">)</w:t>
       </w:r>
     </w:p>
-    <w:bookmarkEnd w:id="174"/>
-    <w:bookmarkStart w:id="175" w:name="package-code-practices"/>
+    <w:bookmarkEnd w:id="183"/>
+    <w:bookmarkStart w:id="184" w:name="package-code-practices"/>
     <w:p>
       <w:pPr>
         <w:pStyle w:val="Heading2"/>
@@ -20977,7 +21156,7 @@
         <w:pStyle w:val="Compact"/>
         <w:numPr>
           <w:ilvl w:val="0"/>
-          <w:numId w:val="1053"/>
+          <w:numId w:val="1056"/>
         </w:numPr>
       </w:pPr>
       <w:r>
@@ -21040,7 +21219,7 @@
         <w:pStyle w:val="Compact"/>
         <w:numPr>
           <w:ilvl w:val="0"/>
-          <w:numId w:val="1053"/>
+          <w:numId w:val="1056"/>
         </w:numPr>
       </w:pPr>
       <w:r>
@@ -21101,7 +21280,7 @@
         <w:pStyle w:val="Compact"/>
         <w:numPr>
           <w:ilvl w:val="0"/>
-          <w:numId w:val="1053"/>
+          <w:numId w:val="1056"/>
         </w:numPr>
       </w:pPr>
       <w:r>
@@ -21115,8 +21294,8 @@
         <w:t xml:space="preserve">: Extract repeated logic into helper functions</w:t>
       </w:r>
     </w:p>
-    <w:bookmarkEnd w:id="175"/>
-    <w:bookmarkStart w:id="176" w:name="tidyverse-replacements"/>
+    <w:bookmarkEnd w:id="184"/>
+    <w:bookmarkStart w:id="185" w:name="tidyverse-replacements"/>
     <w:p>
       <w:pPr>
         <w:pStyle w:val="Heading2"/>
@@ -21555,8 +21734,8 @@
         <w:t xml:space="preserve"># instead of sessionInfo()</w:t>
       </w:r>
     </w:p>
-    <w:bookmarkEnd w:id="176"/>
-    <w:bookmarkStart w:id="177" w:name="the-here-package-1"/>
+    <w:bookmarkEnd w:id="185"/>
+    <w:bookmarkStart w:id="186" w:name="the-here-package-1"/>
     <w:p>
       <w:pPr>
         <w:pStyle w:val="Heading2"/>
@@ -21763,8 +21942,8 @@
         <w:t xml:space="preserve">This works regardless of where collaborators clone the repository.</w:t>
       </w:r>
     </w:p>
-    <w:bookmarkEnd w:id="177"/>
-    <w:bookmarkStart w:id="185" w:name="object-naming-1"/>
+    <w:bookmarkEnd w:id="186"/>
+    <w:bookmarkStart w:id="194" w:name="object-naming-1"/>
     <w:p>
       <w:pPr>
         <w:pStyle w:val="Heading2"/>
@@ -23357,7 +23536,7 @@
         <w:pStyle w:val="Compact"/>
         <w:numPr>
           <w:ilvl w:val="0"/>
-          <w:numId w:val="1054"/>
+          <w:numId w:val="1057"/>
         </w:numPr>
       </w:pPr>
       <w:r>
@@ -23376,7 +23555,7 @@
       <w:r>
         <w:t xml:space="preserve"> </w:t>
       </w:r>
-      <w:hyperlink r:id="rId178">
+      <w:hyperlink r:id="rId187">
         <w:r>
           <w:rPr>
             <w:rStyle w:val="Hyperlink"/>
@@ -23408,7 +23587,7 @@
       <w:r>
         <w:t xml:space="preserve"> </w:t>
       </w:r>
-      <w:hyperlink r:id="rId179">
+      <w:hyperlink r:id="rId188">
         <w:r>
           <w:rPr>
             <w:rStyle w:val="Hyperlink"/>
@@ -23428,7 +23607,7 @@
         <w:pStyle w:val="Compact"/>
         <w:numPr>
           <w:ilvl w:val="1"/>
-          <w:numId w:val="1055"/>
+          <w:numId w:val="1058"/>
         </w:numPr>
       </w:pPr>
       <w:r>
@@ -23507,7 +23686,7 @@
       <w:r>
         <w:t xml:space="preserve"> </w:t>
       </w:r>
-      <w:hyperlink r:id="rId180">
+      <w:hyperlink r:id="rId189">
         <w:r>
           <w:rPr>
             <w:rStyle w:val="Hyperlink"/>
@@ -23527,7 +23706,7 @@
         <w:pStyle w:val="Compact"/>
         <w:numPr>
           <w:ilvl w:val="1"/>
-          <w:numId w:val="1055"/>
+          <w:numId w:val="1058"/>
         </w:numPr>
       </w:pPr>
       <w:r>
@@ -23572,7 +23751,7 @@
         <w:pStyle w:val="Compact"/>
         <w:numPr>
           <w:ilvl w:val="0"/>
-          <w:numId w:val="1054"/>
+          <w:numId w:val="1057"/>
         </w:numPr>
       </w:pPr>
       <w:r>
@@ -23603,7 +23782,7 @@
       <w:r>
         <w:t xml:space="preserve"> </w:t>
       </w:r>
-      <w:hyperlink r:id="rId181">
+      <w:hyperlink r:id="rId190">
         <w:r>
           <w:rPr>
             <w:rStyle w:val="Hyperlink"/>
@@ -23617,7 +23796,7 @@
       <w:r>
         <w:t xml:space="preserve"> </w:t>
       </w:r>
-      <w:hyperlink r:id="rId182">
+      <w:hyperlink r:id="rId191">
         <w:r>
           <w:rPr>
             <w:rStyle w:val="Hyperlink"/>
@@ -23631,7 +23810,7 @@
       <w:r>
         <w:t xml:space="preserve"> </w:t>
       </w:r>
-      <w:hyperlink r:id="rId183">
+      <w:hyperlink r:id="rId192">
         <w:r>
           <w:rPr>
             <w:rStyle w:val="Hyperlink"/>
@@ -23648,7 +23827,7 @@
         <w:pStyle w:val="Compact"/>
         <w:numPr>
           <w:ilvl w:val="1"/>
-          <w:numId w:val="1056"/>
+          <w:numId w:val="1059"/>
         </w:numPr>
       </w:pPr>
       <w:r>
@@ -23664,7 +23843,7 @@
       <w:r>
         <w:t xml:space="preserve"> </w:t>
       </w:r>
-      <w:hyperlink r:id="rId184">
+      <w:hyperlink r:id="rId193">
         <w:r>
           <w:rPr>
             <w:rStyle w:val="Hyperlink"/>
@@ -23681,7 +23860,7 @@
         <w:pStyle w:val="Compact"/>
         <w:numPr>
           <w:ilvl w:val="1"/>
-          <w:numId w:val="1056"/>
+          <w:numId w:val="1059"/>
         </w:numPr>
       </w:pPr>
       <w:r>
@@ -23725,8 +23904,8 @@
         <w:t xml:space="preserve">package. The styler can be used to automatically fix the problems that the lintr catches.</w:t>
       </w:r>
     </w:p>
-    <w:bookmarkEnd w:id="185"/>
-    <w:bookmarkStart w:id="189" w:name="sec-r-resources-style"/>
+    <w:bookmarkEnd w:id="194"/>
+    <w:bookmarkStart w:id="198" w:name="sec-r-resources-style"/>
     <w:p>
       <w:pPr>
         <w:pStyle w:val="Heading2"/>
@@ -23748,10 +23927,10 @@
         <w:pStyle w:val="Compact"/>
         <w:numPr>
           <w:ilvl w:val="0"/>
-          <w:numId w:val="1057"/>
+          <w:numId w:val="1060"/>
         </w:numPr>
       </w:pPr>
-      <w:hyperlink r:id="rId186">
+      <w:hyperlink r:id="rId195">
         <w:r>
           <w:rPr>
             <w:rStyle w:val="Hyperlink"/>
@@ -23768,10 +23947,10 @@
         <w:pStyle w:val="Compact"/>
         <w:numPr>
           <w:ilvl w:val="0"/>
-          <w:numId w:val="1057"/>
+          <w:numId w:val="1060"/>
         </w:numPr>
       </w:pPr>
-      <w:hyperlink r:id="rId187">
+      <w:hyperlink r:id="rId196">
         <w:r>
           <w:rPr>
             <w:rStyle w:val="Hyperlink"/>
@@ -23788,10 +23967,10 @@
         <w:pStyle w:val="Compact"/>
         <w:numPr>
           <w:ilvl w:val="0"/>
-          <w:numId w:val="1057"/>
+          <w:numId w:val="1060"/>
         </w:numPr>
       </w:pPr>
-      <w:hyperlink r:id="rId188">
+      <w:hyperlink r:id="rId197">
         <w:r>
           <w:rPr>
             <w:rStyle w:val="Hyperlink"/>
@@ -23803,9 +23982,9 @@
         <w:t xml:space="preserve">: Best practices for reviewing R code, including what to look for and how to provide constructive feedback.</w:t>
       </w:r>
     </w:p>
-    <w:bookmarkEnd w:id="189"/>
-    <w:bookmarkEnd w:id="190"/>
-    <w:bookmarkStart w:id="196" w:name="big-data"/>
+    <w:bookmarkEnd w:id="198"/>
+    <w:bookmarkEnd w:id="199"/>
+    <w:bookmarkStart w:id="205" w:name="big-data"/>
     <w:p>
       <w:pPr>
         <w:pStyle w:val="Heading1"/>
@@ -23824,7 +24003,7 @@
       <w:r>
         <w:t xml:space="preserve"> </w:t>
       </w:r>
-      <w:hyperlink r:id="rId191">
+      <w:hyperlink r:id="rId200">
         <w:r>
           <w:rPr>
             <w:rStyle w:val="Hyperlink"/>
@@ -23833,7 +24012,7 @@
         </w:r>
       </w:hyperlink>
     </w:p>
-    <w:bookmarkStart w:id="193" w:name="the-data.table-package"/>
+    <w:bookmarkStart w:id="202" w:name="the-data.table-package"/>
     <w:p>
       <w:pPr>
         <w:pStyle w:val="Heading2"/>
@@ -23975,7 +24154,7 @@
       <w:r>
         <w:t xml:space="preserve"> </w:t>
       </w:r>
-      <w:hyperlink r:id="rId192">
+      <w:hyperlink r:id="rId201">
         <w:r>
           <w:rPr>
             <w:rStyle w:val="Hyperlink"/>
@@ -24193,8 +24372,8 @@
         <w:t xml:space="preserve">.</w:t>
       </w:r>
     </w:p>
-    <w:bookmarkEnd w:id="193"/>
-    <w:bookmarkStart w:id="194" w:name="using-downsampled-data"/>
+    <w:bookmarkEnd w:id="202"/>
+    <w:bookmarkStart w:id="203" w:name="using-downsampled-data"/>
     <w:p>
       <w:pPr>
         <w:pStyle w:val="Heading2"/>
@@ -24223,8 +24402,8 @@
         <w:t xml:space="preserve">data that usually includes a 1% random sample stratified by any important variables, such as year or household id. This allows us to efficiently write and test our code without having to load in large, slow datasets that can cause RStudio to freeze. Be very careful to be sure which dataset you are working with and to label results output accordingly.</w:t>
       </w:r>
     </w:p>
-    <w:bookmarkEnd w:id="194"/>
-    <w:bookmarkStart w:id="195" w:name="optimal-rstudio-set-up"/>
+    <w:bookmarkEnd w:id="203"/>
+    <w:bookmarkStart w:id="204" w:name="optimal-rstudio-set-up"/>
     <w:p>
       <w:pPr>
         <w:pStyle w:val="Heading2"/>
@@ -24288,7 +24467,7 @@
         <w:pStyle w:val="Compact"/>
         <w:numPr>
           <w:ilvl w:val="0"/>
-          <w:numId w:val="1058"/>
+          <w:numId w:val="1061"/>
         </w:numPr>
       </w:pPr>
       <w:r>
@@ -24310,7 +24489,7 @@
         <w:pStyle w:val="Compact"/>
         <w:numPr>
           <w:ilvl w:val="0"/>
-          <w:numId w:val="1058"/>
+          <w:numId w:val="1061"/>
         </w:numPr>
       </w:pPr>
       <w:r>
@@ -24344,7 +24523,7 @@
         <w:pStyle w:val="Compact"/>
         <w:numPr>
           <w:ilvl w:val="0"/>
-          <w:numId w:val="1059"/>
+          <w:numId w:val="1062"/>
         </w:numPr>
       </w:pPr>
       <w:r>
@@ -24369,9 +24548,9 @@
         <w:t xml:space="preserve">Unfortunately RStudio often gets slow and/or freezes after hours working with big datasets. Sometimes it is much more efficient to just use Terminal / gitbash to run code and make updates in git.</w:t>
       </w:r>
     </w:p>
-    <w:bookmarkEnd w:id="195"/>
-    <w:bookmarkEnd w:id="196"/>
-    <w:bookmarkStart w:id="206" w:name="data-masking"/>
+    <w:bookmarkEnd w:id="204"/>
+    <w:bookmarkEnd w:id="205"/>
+    <w:bookmarkStart w:id="215" w:name="data-masking"/>
     <w:p>
       <w:pPr>
         <w:pStyle w:val="Heading1"/>
@@ -24390,7 +24569,7 @@
       <w:r>
         <w:t xml:space="preserve"> </w:t>
       </w:r>
-      <w:hyperlink r:id="rId197">
+      <w:hyperlink r:id="rId206">
         <w:r>
           <w:rPr>
             <w:rStyle w:val="Hyperlink"/>
@@ -24421,7 +24600,7 @@
         <w:t xml:space="preserve">.</w:t>
       </w:r>
     </w:p>
-    <w:bookmarkStart w:id="203" w:name="general-overview"/>
+    <w:bookmarkStart w:id="212" w:name="general-overview"/>
     <w:p>
       <w:pPr>
         <w:pStyle w:val="Heading2"/>
@@ -24438,7 +24617,7 @@
         <w:t xml:space="preserve">This chapter covers data masking, a unique process in R in which columns are treated as distinct objects within their dataframe’s environment. In our lab, data masking most frequently comes up when writing wrapper functions where arguments to indicate column names are supplied as strings. We often do this when we repeat the same code on multiple columns, and want to apply a function to a vector of strings that correspond to column names in a dataframe. For example, we might want to clean multiple columns using the same function or estimate the same model under different feature sets. Here, we try to break down what data masking is, why this error comes up, and common approaches to solve this problem.</w:t>
       </w:r>
     </w:p>
-    <w:bookmarkStart w:id="201" w:name="what-is-data-masking"/>
+    <w:bookmarkStart w:id="210" w:name="what-is-data-masking"/>
     <w:p>
       <w:pPr>
         <w:pStyle w:val="Heading3"/>
@@ -24536,18 +24715,18 @@
           <wp:inline>
             <wp:extent cx="2667000" cy="1103368"/>
             <wp:effectExtent b="0" l="0" r="0" t="0"/>
-            <wp:docPr descr="" title="" id="199" name="Picture"/>
+            <wp:docPr descr="" title="" id="208" name="Picture"/>
             <a:graphic>
               <a:graphicData uri="http://schemas.openxmlformats.org/drawingml/2006/picture">
                 <pic:pic>
                   <pic:nvPicPr>
-                    <pic:cNvPr descr="assets/images/data-masking.PNG" id="200" name="Picture"/>
+                    <pic:cNvPr descr="assets/images/data-masking.PNG" id="209" name="Picture"/>
                     <pic:cNvPicPr>
                       <a:picLocks noChangeArrowheads="1" noChangeAspect="1"/>
                     </pic:cNvPicPr>
                   </pic:nvPicPr>
                   <pic:blipFill>
-                    <a:blip r:embed="rId198"/>
+                    <a:blip r:embed="rId207"/>
                     <a:stretch>
                       <a:fillRect/>
                     </a:stretch>
@@ -24666,8 +24845,8 @@
         <w:t xml:space="preserve">df</w:t>
       </w:r>
     </w:p>
-    <w:bookmarkEnd w:id="201"/>
-    <w:bookmarkStart w:id="202" w:name="using-tidy-evaluation-for-data-masking"/>
+    <w:bookmarkEnd w:id="210"/>
+    <w:bookmarkStart w:id="211" w:name="using-tidy-evaluation-for-data-masking"/>
     <w:p>
       <w:pPr>
         <w:pStyle w:val="Heading3"/>
@@ -24923,9 +25102,9 @@
         <w:t xml:space="preserve">in the pipe. However, it can cause some programming hurdles when writing functions that take strings of variable/column names as arguments. In the next section, we briefly describe how to troubleshoot common errors in data masking, as relevant to our lab’s work.</w:t>
       </w:r>
     </w:p>
-    <w:bookmarkEnd w:id="202"/>
-    <w:bookmarkEnd w:id="203"/>
-    <w:bookmarkStart w:id="205" w:name="technical-overview"/>
+    <w:bookmarkEnd w:id="211"/>
+    <w:bookmarkEnd w:id="212"/>
+    <w:bookmarkStart w:id="214" w:name="technical-overview"/>
     <w:p>
       <w:pPr>
         <w:pStyle w:val="Heading2"/>
@@ -25242,7 +25421,7 @@
         <w:t xml:space="preserve"> values)</w:t>
       </w:r>
     </w:p>
-    <w:bookmarkStart w:id="204" w:name="example"/>
+    <w:bookmarkStart w:id="213" w:name="example"/>
     <w:p>
       <w:pPr>
         <w:pStyle w:val="Heading3"/>
@@ -27061,10 +27240,10 @@
         <w:t xml:space="preserve">}</w:t>
       </w:r>
     </w:p>
-    <w:bookmarkEnd w:id="204"/>
-    <w:bookmarkEnd w:id="205"/>
-    <w:bookmarkEnd w:id="206"/>
-    <w:bookmarkStart w:id="222" w:name="sec-github"/>
+    <w:bookmarkEnd w:id="213"/>
+    <w:bookmarkEnd w:id="214"/>
+    <w:bookmarkEnd w:id="215"/>
+    <w:bookmarkStart w:id="235" w:name="sec-github"/>
     <w:p>
       <w:pPr>
         <w:pStyle w:val="Heading1"/>
@@ -27083,7 +27262,7 @@
       <w:r>
         <w:t xml:space="preserve"> </w:t>
       </w:r>
-      <w:hyperlink r:id="rId207">
+      <w:hyperlink r:id="rId216">
         <w:r>
           <w:rPr>
             <w:rStyle w:val="Hyperlink"/>
@@ -27092,7 +27271,7 @@
         </w:r>
       </w:hyperlink>
     </w:p>
-    <w:bookmarkStart w:id="210" w:name="basics"/>
+    <w:bookmarkStart w:id="219" w:name="basics"/>
     <w:p>
       <w:pPr>
         <w:pStyle w:val="Heading2"/>
@@ -27106,7 +27285,7 @@
         <w:pStyle w:val="Compact"/>
         <w:numPr>
           <w:ilvl w:val="0"/>
-          <w:numId w:val="1060"/>
+          <w:numId w:val="1063"/>
         </w:numPr>
       </w:pPr>
       <w:r>
@@ -27115,7 +27294,7 @@
       <w:r>
         <w:t xml:space="preserve"> </w:t>
       </w:r>
-      <w:hyperlink r:id="rId208">
+      <w:hyperlink r:id="rId217">
         <w:r>
           <w:rPr>
             <w:rStyle w:val="Hyperlink"/>
@@ -27132,7 +27311,7 @@
         <w:pStyle w:val="Compact"/>
         <w:numPr>
           <w:ilvl w:val="0"/>
-          <w:numId w:val="1060"/>
+          <w:numId w:val="1063"/>
         </w:numPr>
       </w:pPr>
       <w:r>
@@ -27141,7 +27320,7 @@
       <w:r>
         <w:t xml:space="preserve"> </w:t>
       </w:r>
-      <w:hyperlink r:id="rId208">
+      <w:hyperlink r:id="rId217">
         <w:r>
           <w:rPr>
             <w:rStyle w:val="Hyperlink"/>
@@ -27158,7 +27337,7 @@
         <w:pStyle w:val="Compact"/>
         <w:numPr>
           <w:ilvl w:val="0"/>
-          <w:numId w:val="1060"/>
+          <w:numId w:val="1063"/>
         </w:numPr>
       </w:pPr>
       <w:r>
@@ -27167,7 +27346,7 @@
       <w:r>
         <w:t xml:space="preserve"> </w:t>
       </w:r>
-      <w:hyperlink r:id="rId209">
+      <w:hyperlink r:id="rId218">
         <w:r>
           <w:rPr>
             <w:rStyle w:val="Hyperlink"/>
@@ -27182,8 +27361,8 @@
         <w:t xml:space="preserve">to undo, fix, or remove commits in git.</w:t>
       </w:r>
     </w:p>
-    <w:bookmarkEnd w:id="210"/>
-    <w:bookmarkStart w:id="212" w:name="github-desktop"/>
+    <w:bookmarkEnd w:id="219"/>
+    <w:bookmarkStart w:id="221" w:name="github-desktop"/>
     <w:p>
       <w:pPr>
         <w:pStyle w:val="Heading2"/>
@@ -27202,7 +27381,7 @@
       <w:r>
         <w:t xml:space="preserve"> </w:t>
       </w:r>
-      <w:hyperlink r:id="rId211">
+      <w:hyperlink r:id="rId220">
         <w:r>
           <w:rPr>
             <w:rStyle w:val="Hyperlink"/>
@@ -27217,8 +27396,8 @@
         <w:t xml:space="preserve">as an graphical interface to do basic git commands; you can do all of the basic functions of Git using this desktop app. Feel free to use this as an alternative to Git on the command line if you prefer.</w:t>
       </w:r>
     </w:p>
-    <w:bookmarkEnd w:id="212"/>
-    <w:bookmarkStart w:id="214" w:name="git-branching"/>
+    <w:bookmarkEnd w:id="221"/>
+    <w:bookmarkStart w:id="223" w:name="git-branching"/>
     <w:p>
       <w:pPr>
         <w:pStyle w:val="Heading2"/>
@@ -27240,7 +27419,7 @@
         <w:pStyle w:val="Compact"/>
         <w:numPr>
           <w:ilvl w:val="0"/>
-          <w:numId w:val="1061"/>
+          <w:numId w:val="1064"/>
         </w:numPr>
       </w:pPr>
       <w:r>
@@ -27252,7 +27431,7 @@
         <w:pStyle w:val="Compact"/>
         <w:numPr>
           <w:ilvl w:val="0"/>
-          <w:numId w:val="1061"/>
+          <w:numId w:val="1064"/>
         </w:numPr>
       </w:pPr>
       <w:r>
@@ -27264,7 +27443,7 @@
         <w:pStyle w:val="Compact"/>
         <w:numPr>
           <w:ilvl w:val="0"/>
-          <w:numId w:val="1061"/>
+          <w:numId w:val="1064"/>
         </w:numPr>
       </w:pPr>
       <w:r>
@@ -27281,7 +27460,7 @@
       <w:r>
         <w:t xml:space="preserve"> </w:t>
       </w:r>
-      <w:hyperlink r:id="rId213">
+      <w:hyperlink r:id="rId222">
         <w:r>
           <w:rPr>
             <w:rStyle w:val="Hyperlink"/>
@@ -27293,8 +27472,8 @@
         <w:t xml:space="preserve">. You can also find instructions on how to handle merge conflicts when joining branches together.</w:t>
       </w:r>
     </w:p>
-    <w:bookmarkEnd w:id="214"/>
-    <w:bookmarkStart w:id="216" w:name="example-workflow"/>
+    <w:bookmarkEnd w:id="223"/>
+    <w:bookmarkStart w:id="225" w:name="example-workflow"/>
     <w:p>
       <w:pPr>
         <w:pStyle w:val="Heading2"/>
@@ -27656,7 +27835,7 @@
             <w:r>
               <w:t xml:space="preserve"> </w:t>
             </w:r>
-            <w:hyperlink r:id="rId215">
+            <w:hyperlink r:id="rId224">
               <w:r>
                 <w:rPr>
                   <w:rStyle w:val="Hyperlink"/>
@@ -27741,8 +27920,8 @@
         <w:t xml:space="preserve">Other helpful commands are listed below.</w:t>
       </w:r>
     </w:p>
-    <w:bookmarkEnd w:id="216"/>
-    <w:bookmarkStart w:id="217" w:name="commonly-used-git-commands"/>
+    <w:bookmarkEnd w:id="225"/>
+    <w:bookmarkStart w:id="226" w:name="commonly-used-git-commands"/>
     <w:p>
       <w:pPr>
         <w:pStyle w:val="Heading2"/>
@@ -28378,8 +28557,8 @@
         </w:tc>
       </w:tr>
     </w:tbl>
-    <w:bookmarkEnd w:id="217"/>
-    <w:bookmarkStart w:id="218" w:name="how-often-should-i-commit"/>
+    <w:bookmarkEnd w:id="226"/>
+    <w:bookmarkStart w:id="227" w:name="how-often-should-i-commit"/>
     <w:p>
       <w:pPr>
         <w:pStyle w:val="Heading2"/>
@@ -28396,14 +28575,14 @@
         <w:t xml:space="preserve">It is good practice to commit every 15 minutes, or every time you make a significant change. It is better to commit more rather than less.</w:t>
       </w:r>
     </w:p>
-    <w:bookmarkEnd w:id="218"/>
-    <w:bookmarkStart w:id="221" w:name="what-should-be-pushed-to-github"/>
+    <w:bookmarkEnd w:id="227"/>
+    <w:bookmarkStart w:id="231" w:name="repeated-amend-workflow"/>
     <w:p>
       <w:pPr>
         <w:pStyle w:val="Heading2"/>
       </w:pPr>
       <w:r>
-        <w:t xml:space="preserve">10.7 What should be pushed to Github?</w:t>
+        <w:t xml:space="preserve">10.7 Repeated Amend Workflow</w:t>
       </w:r>
     </w:p>
     <w:p>
@@ -28411,6 +28590,321 @@
         <w:pStyle w:val="FirstParagraph"/>
       </w:pPr>
       <w:r>
+        <w:t xml:space="preserve">When working on a complex task, you may want to make frequent incremental commits to protect your progress, but avoid cluttering your Git history with many tiny</w:t>
+      </w:r>
+      <w:r>
+        <w:t xml:space="preserve"> </w:t>
+      </w:r>
+      <w:r>
+        <w:t xml:space="preserve">“work in progress”</w:t>
+      </w:r>
+      <w:r>
+        <w:t xml:space="preserve"> </w:t>
+      </w:r>
+      <w:r>
+        <w:t xml:space="preserve">commits. The</w:t>
+      </w:r>
+      <w:r>
+        <w:t xml:space="preserve"> </w:t>
+      </w:r>
+      <w:r>
+        <w:rPr>
+          <w:b/>
+          <w:bCs/>
+        </w:rPr>
+        <w:t xml:space="preserve">Repeated Amend</w:t>
+      </w:r>
+      <w:r>
+        <w:t xml:space="preserve"> </w:t>
+      </w:r>
+      <w:r>
+        <w:t xml:space="preserve">pattern lets you build up a polished commit gradually.</w:t>
+      </w:r>
+    </w:p>
+    <w:bookmarkStart w:id="228" w:name="basic-workflow"/>
+    <w:p>
+      <w:pPr>
+        <w:pStyle w:val="Heading3"/>
+      </w:pPr>
+      <w:r>
+        <w:t xml:space="preserve">10.7.1 Basic Workflow</w:t>
+      </w:r>
+    </w:p>
+    <w:p>
+      <w:pPr>
+        <w:pStyle w:val="FirstParagraph"/>
+      </w:pPr>
+      <w:r>
+        <w:t xml:space="preserve">Start with a clean working tree in a functional state. Then:</w:t>
+      </w:r>
+    </w:p>
+    <w:p>
+      <w:pPr>
+        <w:pStyle w:val="Compact"/>
+        <w:numPr>
+          <w:ilvl w:val="0"/>
+          <w:numId w:val="1065"/>
+        </w:numPr>
+      </w:pPr>
+      <w:r>
+        <w:t xml:space="preserve">Make a small change and verify your project still works</w:t>
+      </w:r>
+    </w:p>
+    <w:p>
+      <w:pPr>
+        <w:pStyle w:val="Compact"/>
+        <w:numPr>
+          <w:ilvl w:val="0"/>
+          <w:numId w:val="1065"/>
+        </w:numPr>
+      </w:pPr>
+      <w:r>
+        <w:t xml:space="preserve">Stage and commit with a temporary message like</w:t>
+      </w:r>
+      <w:r>
+        <w:t xml:space="preserve"> </w:t>
+      </w:r>
+      <w:r>
+        <w:t xml:space="preserve">“WIP”</w:t>
+      </w:r>
+      <w:r>
+        <w:t xml:space="preserve"> </w:t>
+      </w:r>
+      <w:r>
+        <w:t xml:space="preserve">(work in progress)</w:t>
+      </w:r>
+    </w:p>
+    <w:p>
+      <w:pPr>
+        <w:pStyle w:val="Compact"/>
+        <w:numPr>
+          <w:ilvl w:val="0"/>
+          <w:numId w:val="1065"/>
+        </w:numPr>
+      </w:pPr>
+      <w:r>
+        <w:rPr>
+          <w:b/>
+          <w:bCs/>
+        </w:rPr>
+        <w:t xml:space="preserve">Do not push yet</w:t>
+      </w:r>
+    </w:p>
+    <w:p>
+      <w:pPr>
+        <w:pStyle w:val="Compact"/>
+        <w:numPr>
+          <w:ilvl w:val="0"/>
+          <w:numId w:val="1065"/>
+        </w:numPr>
+      </w:pPr>
+      <w:r>
+        <w:t xml:space="preserve">Make another small change and verify it works</w:t>
+      </w:r>
+    </w:p>
+    <w:p>
+      <w:pPr>
+        <w:pStyle w:val="Compact"/>
+        <w:numPr>
+          <w:ilvl w:val="0"/>
+          <w:numId w:val="1065"/>
+        </w:numPr>
+      </w:pPr>
+      <w:r>
+        <w:t xml:space="preserve">Stage and amend the previous commit:</w:t>
+      </w:r>
+      <w:r>
+        <w:t xml:space="preserve"> </w:t>
+      </w:r>
+      <w:r>
+        <w:rPr>
+          <w:rStyle w:val="VerbatimChar"/>
+        </w:rPr>
+        <w:t xml:space="preserve">git commit --amend --no-edit</w:t>
+      </w:r>
+    </w:p>
+    <w:p>
+      <w:pPr>
+        <w:pStyle w:val="Compact"/>
+        <w:numPr>
+          <w:ilvl w:val="0"/>
+          <w:numId w:val="1065"/>
+        </w:numPr>
+      </w:pPr>
+      <w:r>
+        <w:t xml:space="preserve">Repeat steps 4-5 as needed</w:t>
+      </w:r>
+    </w:p>
+    <w:p>
+      <w:pPr>
+        <w:pStyle w:val="Compact"/>
+        <w:numPr>
+          <w:ilvl w:val="0"/>
+          <w:numId w:val="1065"/>
+        </w:numPr>
+      </w:pPr>
+      <w:r>
+        <w:t xml:space="preserve">When finished, amend one final time with a proper commit message</w:t>
+      </w:r>
+    </w:p>
+    <w:p>
+      <w:pPr>
+        <w:pStyle w:val="Compact"/>
+        <w:numPr>
+          <w:ilvl w:val="0"/>
+          <w:numId w:val="1065"/>
+        </w:numPr>
+      </w:pPr>
+      <w:r>
+        <w:t xml:space="preserve">Push your completed work</w:t>
+      </w:r>
+    </w:p>
+    <w:p>
+      <w:pPr>
+        <w:pStyle w:val="FirstParagraph"/>
+      </w:pPr>
+      <w:r>
+        <w:t xml:space="preserve">In RStudio, you can use the</w:t>
+      </w:r>
+      <w:r>
+        <w:t xml:space="preserve"> </w:t>
+      </w:r>
+      <w:r>
+        <w:t xml:space="preserve">“Amend previous commit”</w:t>
+      </w:r>
+      <w:r>
+        <w:t xml:space="preserve"> </w:t>
+      </w:r>
+      <w:r>
+        <w:t xml:space="preserve">checkbox when committing.</w:t>
+      </w:r>
+    </w:p>
+    <w:bookmarkEnd w:id="228"/>
+    <w:bookmarkStart w:id="230" w:name="key-points"/>
+    <w:p>
+      <w:pPr>
+        <w:pStyle w:val="Heading3"/>
+      </w:pPr>
+      <w:r>
+        <w:t xml:space="preserve">10.7.2 Key Points</w:t>
+      </w:r>
+    </w:p>
+    <w:p>
+      <w:pPr>
+        <w:pStyle w:val="Compact"/>
+        <w:numPr>
+          <w:ilvl w:val="0"/>
+          <w:numId w:val="1066"/>
+        </w:numPr>
+      </w:pPr>
+      <w:r>
+        <w:t xml:space="preserve">Each amend replaces the previous commit rather than creating a new one</w:t>
+      </w:r>
+    </w:p>
+    <w:p>
+      <w:pPr>
+        <w:pStyle w:val="Compact"/>
+        <w:numPr>
+          <w:ilvl w:val="0"/>
+          <w:numId w:val="1066"/>
+        </w:numPr>
+      </w:pPr>
+      <w:r>
+        <w:t xml:space="preserve">This keeps your history clean while letting you work incrementally</w:t>
+      </w:r>
+    </w:p>
+    <w:p>
+      <w:pPr>
+        <w:pStyle w:val="Compact"/>
+        <w:numPr>
+          <w:ilvl w:val="0"/>
+          <w:numId w:val="1066"/>
+        </w:numPr>
+      </w:pPr>
+      <w:r>
+        <w:t xml:space="preserve">Only use this pattern before pushing - never amend commits that others may have pulled</w:t>
+      </w:r>
+    </w:p>
+    <w:p>
+      <w:pPr>
+        <w:pStyle w:val="Compact"/>
+        <w:numPr>
+          <w:ilvl w:val="0"/>
+          <w:numId w:val="1066"/>
+        </w:numPr>
+      </w:pPr>
+      <w:r>
+        <w:t xml:space="preserve">If you need to undo changes, use</w:t>
+      </w:r>
+      <w:r>
+        <w:t xml:space="preserve"> </w:t>
+      </w:r>
+      <w:r>
+        <w:rPr>
+          <w:rStyle w:val="VerbatimChar"/>
+        </w:rPr>
+        <w:t xml:space="preserve">git reset --hard</w:t>
+      </w:r>
+      <w:r>
+        <w:t xml:space="preserve"> </w:t>
+      </w:r>
+      <w:r>
+        <w:t xml:space="preserve">to return to your last commit state</w:t>
+      </w:r>
+    </w:p>
+    <w:p>
+      <w:pPr>
+        <w:pStyle w:val="Compact"/>
+        <w:numPr>
+          <w:ilvl w:val="0"/>
+          <w:numId w:val="1066"/>
+        </w:numPr>
+      </w:pPr>
+      <w:r>
+        <w:t xml:space="preserve">Think of commits as climbing protection: use them when in uncertain territory</w:t>
+      </w:r>
+    </w:p>
+    <w:p>
+      <w:pPr>
+        <w:pStyle w:val="FirstParagraph"/>
+      </w:pPr>
+      <w:r>
+        <w:t xml:space="preserve">For more details and troubleshooting scenarios, see the</w:t>
+      </w:r>
+      <w:r>
+        <w:t xml:space="preserve"> </w:t>
+      </w:r>
+      <w:hyperlink r:id="rId229">
+        <w:r>
+          <w:rPr>
+            <w:rStyle w:val="Hyperlink"/>
+          </w:rPr>
+          <w:t xml:space="preserve">Repeated Amend chapter</w:t>
+        </w:r>
+      </w:hyperlink>
+      <w:r>
+        <w:t xml:space="preserve"> </w:t>
+      </w:r>
+      <w:r>
+        <w:t xml:space="preserve">in Happy Git with R.</w:t>
+      </w:r>
+    </w:p>
+    <w:bookmarkEnd w:id="230"/>
+    <w:bookmarkEnd w:id="231"/>
+    <w:bookmarkStart w:id="234" w:name="what-should-be-pushed-to-github"/>
+    <w:p>
+      <w:pPr>
+        <w:pStyle w:val="Heading2"/>
+      </w:pPr>
+      <w:r>
+        <w:t xml:space="preserve">10.8 What should be pushed to Github?</w:t>
+      </w:r>
+    </w:p>
+    <w:p>
+      <w:pPr>
+        <w:pStyle w:val="FirstParagraph"/>
+      </w:pPr>
+      <w:r>
         <w:t xml:space="preserve">Never push .Rout files! If someone else runs an R script and creates an .Rout file at the same time and both of you try to push to github, it is incredibly difficult to reconcile these two logs. If you run logs, keep them on your own system or (preferably) set up a shared directory where all logs are name and date timestamped.</w:t>
       </w:r>
     </w:p>
@@ -28454,7 +28948,7 @@
       <w:r>
         <w:t xml:space="preserve"> </w:t>
       </w:r>
-      <w:hyperlink r:id="rId219">
+      <w:hyperlink r:id="rId232">
         <w:r>
           <w:rPr>
             <w:rStyle w:val="Hyperlink"/>
@@ -28471,7 +28965,7 @@
       <w:r>
         <w:t xml:space="preserve"> </w:t>
       </w:r>
-      <w:hyperlink r:id="rId220">
+      <w:hyperlink r:id="rId233">
         <w:r>
           <w:rPr>
             <w:rStyle w:val="Hyperlink"/>
@@ -28483,9 +28977,9 @@
         <w:t xml:space="preserve">, extolling the virtues of a self-contained, portable projects, for your reference.</w:t>
       </w:r>
     </w:p>
-    <w:bookmarkEnd w:id="221"/>
-    <w:bookmarkEnd w:id="222"/>
-    <w:bookmarkStart w:id="241" w:name="sec-unix"/>
+    <w:bookmarkEnd w:id="234"/>
+    <w:bookmarkEnd w:id="235"/>
+    <w:bookmarkStart w:id="254" w:name="sec-unix"/>
     <w:p>
       <w:pPr>
         <w:pStyle w:val="Heading1"/>
@@ -28504,7 +28998,7 @@
       <w:r>
         <w:t xml:space="preserve"> </w:t>
       </w:r>
-      <w:hyperlink r:id="rId223">
+      <w:hyperlink r:id="rId236">
         <w:r>
           <w:rPr>
             <w:rStyle w:val="Hyperlink"/>
@@ -28526,7 +29020,7 @@
         <w:pStyle w:val="Compact"/>
         <w:numPr>
           <w:ilvl w:val="0"/>
-          <w:numId w:val="1062"/>
+          <w:numId w:val="1067"/>
         </w:numPr>
       </w:pPr>
       <w:r>
@@ -28538,7 +29032,7 @@
         <w:pStyle w:val="Compact"/>
         <w:numPr>
           <w:ilvl w:val="0"/>
-          <w:numId w:val="1062"/>
+          <w:numId w:val="1067"/>
         </w:numPr>
       </w:pPr>
       <w:r>
@@ -28550,14 +29044,14 @@
         <w:pStyle w:val="Compact"/>
         <w:numPr>
           <w:ilvl w:val="0"/>
-          <w:numId w:val="1062"/>
+          <w:numId w:val="1067"/>
         </w:numPr>
       </w:pPr>
       <w:r>
         <w:t xml:space="preserve">To use git and push to github</w:t>
       </w:r>
     </w:p>
-    <w:bookmarkStart w:id="227" w:name="basics-1"/>
+    <w:bookmarkStart w:id="240" w:name="basics-1"/>
     <w:p>
       <w:pPr>
         <w:pStyle w:val="Heading2"/>
@@ -28652,18 +29146,18 @@
           <wp:inline>
             <wp:extent cx="5334000" cy="3380267"/>
             <wp:effectExtent b="0" l="0" r="0" t="0"/>
-            <wp:docPr descr="Here is our example desktop." title="" id="225" name="Picture"/>
+            <wp:docPr descr="Here is our example desktop." title="" id="238" name="Picture"/>
             <a:graphic>
               <a:graphicData uri="http://schemas.openxmlformats.org/drawingml/2006/picture">
                 <pic:pic>
                   <pic:nvPicPr>
-                    <pic:cNvPr descr="assets/images/ex-desktop.jpg" id="226" name="Picture"/>
+                    <pic:cNvPr descr="assets/images/ex-desktop.jpg" id="239" name="Picture"/>
                     <pic:cNvPicPr>
                       <a:picLocks noChangeArrowheads="1" noChangeAspect="1"/>
                     </pic:cNvPicPr>
                   </pic:nvPicPr>
                   <pic:blipFill>
-                    <a:blip r:embed="rId224"/>
+                    <a:blip r:embed="rId237"/>
                     <a:stretch>
                       <a:fillRect/>
                     </a:stretch>
@@ -28698,8 +29192,8 @@
         <w:t xml:space="preserve">Here is our example desktop.</w:t>
       </w:r>
     </w:p>
-    <w:bookmarkEnd w:id="227"/>
-    <w:bookmarkStart w:id="231" w:name="syntax-for-both-macwindows"/>
+    <w:bookmarkEnd w:id="240"/>
+    <w:bookmarkStart w:id="244" w:name="syntax-for-both-macwindows"/>
     <w:p>
       <w:pPr>
         <w:pStyle w:val="Heading2"/>
@@ -29193,18 +29687,18 @@
           <wp:inline>
             <wp:extent cx="4488872" cy="8862646"/>
             <wp:effectExtent b="0" l="0" r="0" t="0"/>
-            <wp:docPr descr="Here is an example of what your terminal might look like after executing the commands in the order listed above." title="" id="229" name="Picture"/>
+            <wp:docPr descr="Here is an example of what your terminal might look like after executing the commands in the order listed above." title="" id="242" name="Picture"/>
             <a:graphic>
               <a:graphicData uri="http://schemas.openxmlformats.org/drawingml/2006/picture">
                 <pic:pic>
                   <pic:nvPicPr>
-                    <pic:cNvPr descr="assets/images/ex-terminal.PNG" id="230" name="Picture"/>
+                    <pic:cNvPr descr="assets/images/ex-terminal.PNG" id="243" name="Picture"/>
                     <pic:cNvPicPr>
                       <a:picLocks noChangeArrowheads="1" noChangeAspect="1"/>
                     </pic:cNvPicPr>
                   </pic:nvPicPr>
                   <pic:blipFill>
-                    <a:blip r:embed="rId228"/>
+                    <a:blip r:embed="rId241"/>
                     <a:stretch>
                       <a:fillRect/>
                     </a:stretch>
@@ -29239,8 +29733,8 @@
         <w:t xml:space="preserve">Here is an example of what your terminal might look like after executing the commands in the order listed above.</w:t>
       </w:r>
     </w:p>
-    <w:bookmarkEnd w:id="231"/>
-    <w:bookmarkStart w:id="232" w:name="running-bash-scripts"/>
+    <w:bookmarkEnd w:id="244"/>
+    <w:bookmarkStart w:id="245" w:name="running-bash-scripts"/>
     <w:p>
       <w:pPr>
         <w:pStyle w:val="Heading2"/>
@@ -29435,8 +29929,8 @@
         </w:tc>
       </w:tr>
     </w:tbl>
-    <w:bookmarkEnd w:id="232"/>
-    <w:bookmarkStart w:id="235" w:name="running-rscripts-in-windows"/>
+    <w:bookmarkEnd w:id="245"/>
+    <w:bookmarkStart w:id="248" w:name="running-rscripts-in-windows"/>
     <w:p>
       <w:pPr>
         <w:pStyle w:val="Heading2"/>
@@ -29516,7 +30010,7 @@
       <w:r>
         <w:t xml:space="preserve"> </w:t>
       </w:r>
-      <w:hyperlink r:id="rId233">
+      <w:hyperlink r:id="rId246">
         <w:r>
           <w:rPr>
             <w:rStyle w:val="Hyperlink"/>
@@ -29597,7 +30091,7 @@
         <w:t xml:space="preserve">Rscript -e “source(‘C:/path/to/script/some_code.R’)”</w:t>
       </w:r>
     </w:p>
-    <w:bookmarkStart w:id="234" w:name="common-mistakes"/>
+    <w:bookmarkStart w:id="247" w:name="common-mistakes"/>
     <w:p>
       <w:pPr>
         <w:pStyle w:val="Heading3"/>
@@ -29611,7 +30105,7 @@
         <w:pStyle w:val="Compact"/>
         <w:numPr>
           <w:ilvl w:val="0"/>
-          <w:numId w:val="1063"/>
+          <w:numId w:val="1068"/>
         </w:numPr>
       </w:pPr>
       <w:r>
@@ -29623,7 +30117,7 @@
         <w:pStyle w:val="Compact"/>
         <w:numPr>
           <w:ilvl w:val="0"/>
-          <w:numId w:val="1063"/>
+          <w:numId w:val="1068"/>
         </w:numPr>
       </w:pPr>
       <w:r>
@@ -29684,9 +30178,9 @@
         <w:t xml:space="preserve">.</w:t>
       </w:r>
     </w:p>
-    <w:bookmarkEnd w:id="234"/>
-    <w:bookmarkEnd w:id="235"/>
-    <w:bookmarkStart w:id="236" w:name="checking-tasks-and-killing-jobs"/>
+    <w:bookmarkEnd w:id="247"/>
+    <w:bookmarkEnd w:id="248"/>
+    <w:bookmarkStart w:id="249" w:name="checking-tasks-and-killing-jobs"/>
     <w:p>
       <w:pPr>
         <w:pStyle w:val="Heading2"/>
@@ -30061,8 +30555,8 @@
         <w:t xml:space="preserve">To kill a task in Windows, you can also go to Task Manager &gt; More details &gt; Select your desired app &gt; Click on End Task.</w:t>
       </w:r>
     </w:p>
-    <w:bookmarkEnd w:id="236"/>
-    <w:bookmarkStart w:id="240" w:name="running-big-jobs"/>
+    <w:bookmarkEnd w:id="249"/>
+    <w:bookmarkStart w:id="253" w:name="running-big-jobs"/>
     <w:p>
       <w:pPr>
         <w:pStyle w:val="Heading2"/>
@@ -30150,7 +30644,7 @@
         <w:pStyle w:val="Compact"/>
         <w:numPr>
           <w:ilvl w:val="0"/>
-          <w:numId w:val="1064"/>
+          <w:numId w:val="1069"/>
         </w:numPr>
       </w:pPr>
       <w:r>
@@ -30252,7 +30746,7 @@
       <w:r>
         <w:t xml:space="preserve"> </w:t>
       </w:r>
-      <w:hyperlink r:id="rId237">
+      <w:hyperlink r:id="rId250">
         <w:r>
           <w:rPr>
             <w:rStyle w:val="Hyperlink"/>
@@ -30477,7 +30971,7 @@
       <w:pPr>
         <w:numPr>
           <w:ilvl w:val="0"/>
-          <w:numId w:val="1065"/>
+          <w:numId w:val="1070"/>
         </w:numPr>
       </w:pPr>
       <w:r>
@@ -30495,7 +30989,7 @@
       <w:pPr>
         <w:numPr>
           <w:ilvl w:val="0"/>
-          <w:numId w:val="1065"/>
+          <w:numId w:val="1070"/>
         </w:numPr>
       </w:pPr>
       <w:r>
@@ -30575,7 +31069,7 @@
         <w:t xml:space="preserve">below.</w:t>
       </w:r>
     </w:p>
-    <w:bookmarkStart w:id="238" w:name="example-code-for-runfilesavelogs"/>
+    <w:bookmarkStart w:id="251" w:name="example-code-for-runfilesavelogs"/>
     <w:p>
       <w:pPr>
         <w:pStyle w:val="Heading3"/>
@@ -32167,8 +32661,8 @@
         <w:t xml:space="preserve"> filename)</w:t>
       </w:r>
     </w:p>
-    <w:bookmarkEnd w:id="238"/>
-    <w:bookmarkStart w:id="239" w:name="example-usage-for-runfilesavelogs"/>
+    <w:bookmarkEnd w:id="251"/>
+    <w:bookmarkStart w:id="252" w:name="example-usage-for-runfilesavelogs"/>
     <w:p>
       <w:pPr>
         <w:pStyle w:val="Heading3"/>
@@ -32445,10 +32939,10 @@
         <w:t xml:space="preserve"> runFileSaveLogs</w:t>
       </w:r>
     </w:p>
-    <w:bookmarkEnd w:id="239"/>
-    <w:bookmarkEnd w:id="240"/>
-    <w:bookmarkEnd w:id="241"/>
-    <w:bookmarkStart w:id="247" w:name="reproducible-environments"/>
+    <w:bookmarkEnd w:id="252"/>
+    <w:bookmarkEnd w:id="253"/>
+    <w:bookmarkEnd w:id="254"/>
+    <w:bookmarkStart w:id="260" w:name="reproducible-environments"/>
     <w:p>
       <w:pPr>
         <w:pStyle w:val="Heading1"/>
@@ -32467,7 +32961,7 @@
       <w:r>
         <w:t xml:space="preserve"> </w:t>
       </w:r>
-      <w:hyperlink r:id="rId242">
+      <w:hyperlink r:id="rId255">
         <w:r>
           <w:rPr>
             <w:rStyle w:val="Hyperlink"/>
@@ -32476,7 +32970,7 @@
         </w:r>
       </w:hyperlink>
     </w:p>
-    <w:bookmarkStart w:id="246" w:name="package-version-control-with-renv"/>
+    <w:bookmarkStart w:id="259" w:name="package-version-control-with-renv"/>
     <w:p>
       <w:pPr>
         <w:pStyle w:val="Heading2"/>
@@ -32485,7 +32979,7 @@
         <w:t xml:space="preserve">12.1 Package Version Control with renv</w:t>
       </w:r>
     </w:p>
-    <w:bookmarkStart w:id="243" w:name="introduction"/>
+    <w:bookmarkStart w:id="256" w:name="introduction"/>
     <w:p>
       <w:pPr>
         <w:pStyle w:val="Heading3"/>
@@ -32627,8 +33121,8 @@
         <w:t xml:space="preserve">package vignette.</w:t>
       </w:r>
     </w:p>
-    <w:bookmarkEnd w:id="243"/>
-    <w:bookmarkStart w:id="244" w:name="implementing-renv-in-projects"/>
+    <w:bookmarkEnd w:id="256"/>
+    <w:bookmarkStart w:id="257" w:name="implementing-renv-in-projects"/>
     <w:p>
       <w:pPr>
         <w:pStyle w:val="Heading3"/>
@@ -32688,7 +33182,7 @@
         <w:pStyle w:val="Compact"/>
         <w:numPr>
           <w:ilvl w:val="0"/>
-          <w:numId w:val="1066"/>
+          <w:numId w:val="1071"/>
         </w:numPr>
       </w:pPr>
       <w:r>
@@ -32724,7 +33218,7 @@
         <w:pStyle w:val="Compact"/>
         <w:numPr>
           <w:ilvl w:val="0"/>
-          <w:numId w:val="1066"/>
+          <w:numId w:val="1071"/>
         </w:numPr>
       </w:pPr>
       <w:r>
@@ -32736,7 +33230,7 @@
         <w:pStyle w:val="Compact"/>
         <w:numPr>
           <w:ilvl w:val="0"/>
-          <w:numId w:val="1066"/>
+          <w:numId w:val="1071"/>
         </w:numPr>
       </w:pPr>
       <w:r>
@@ -32763,7 +33257,7 @@
         <w:pStyle w:val="Compact"/>
         <w:numPr>
           <w:ilvl w:val="0"/>
-          <w:numId w:val="1066"/>
+          <w:numId w:val="1071"/>
         </w:numPr>
       </w:pPr>
       <w:r>
@@ -32823,7 +33317,7 @@
         <w:pStyle w:val="Compact"/>
         <w:numPr>
           <w:ilvl w:val="0"/>
-          <w:numId w:val="1066"/>
+          <w:numId w:val="1071"/>
         </w:numPr>
       </w:pPr>
       <w:r>
@@ -32850,7 +33344,7 @@
         <w:pStyle w:val="Compact"/>
         <w:numPr>
           <w:ilvl w:val="0"/>
-          <w:numId w:val="1066"/>
+          <w:numId w:val="1071"/>
         </w:numPr>
       </w:pPr>
       <w:r>
@@ -32872,8 +33366,8 @@
         <w:t xml:space="preserve">to the head of your config file, to make sure that all users that run your code are on the same package versions.</w:t>
       </w:r>
     </w:p>
-    <w:bookmarkEnd w:id="244"/>
-    <w:bookmarkStart w:id="245" w:name="using-projects-with-renv"/>
+    <w:bookmarkEnd w:id="257"/>
+    <w:bookmarkStart w:id="258" w:name="using-projects-with-renv"/>
     <w:p>
       <w:pPr>
         <w:pStyle w:val="Heading3"/>
@@ -32910,7 +33404,7 @@
         <w:pStyle w:val="Compact"/>
         <w:numPr>
           <w:ilvl w:val="0"/>
-          <w:numId w:val="1067"/>
+          <w:numId w:val="1072"/>
         </w:numPr>
       </w:pPr>
       <w:r>
@@ -32946,7 +33440,7 @@
         <w:pStyle w:val="Compact"/>
         <w:numPr>
           <w:ilvl w:val="0"/>
-          <w:numId w:val="1067"/>
+          <w:numId w:val="1072"/>
         </w:numPr>
       </w:pPr>
       <w:r>
@@ -32958,7 +33452,7 @@
         <w:pStyle w:val="Compact"/>
         <w:numPr>
           <w:ilvl w:val="0"/>
-          <w:numId w:val="1067"/>
+          <w:numId w:val="1072"/>
         </w:numPr>
       </w:pPr>
       <w:r>
@@ -32970,7 +33464,7 @@
         <w:pStyle w:val="Compact"/>
         <w:numPr>
           <w:ilvl w:val="0"/>
-          <w:numId w:val="1067"/>
+          <w:numId w:val="1072"/>
         </w:numPr>
       </w:pPr>
       <w:r>
@@ -32994,7 +33488,7 @@
         <w:pStyle w:val="Compact"/>
         <w:numPr>
           <w:ilvl w:val="0"/>
-          <w:numId w:val="1067"/>
+          <w:numId w:val="1072"/>
         </w:numPr>
       </w:pPr>
       <w:r>
@@ -33018,7 +33512,7 @@
         <w:pStyle w:val="Compact"/>
         <w:numPr>
           <w:ilvl w:val="0"/>
-          <w:numId w:val="1067"/>
+          <w:numId w:val="1072"/>
         </w:numPr>
       </w:pPr>
       <w:r>
@@ -33030,7 +33524,7 @@
         <w:pStyle w:val="Compact"/>
         <w:numPr>
           <w:ilvl w:val="0"/>
-          <w:numId w:val="1067"/>
+          <w:numId w:val="1072"/>
         </w:numPr>
       </w:pPr>
       <w:r>
@@ -33057,17 +33551,17 @@
         <w:pStyle w:val="Compact"/>
         <w:numPr>
           <w:ilvl w:val="0"/>
-          <w:numId w:val="1067"/>
+          <w:numId w:val="1072"/>
         </w:numPr>
       </w:pPr>
       <w:r>
         <w:t xml:space="preserve">If you make edits to the code and introduce new/updated packages, see the section above for instructions on how to make updates.</w:t>
       </w:r>
     </w:p>
-    <w:bookmarkEnd w:id="245"/>
-    <w:bookmarkEnd w:id="246"/>
-    <w:bookmarkEnd w:id="247"/>
-    <w:bookmarkStart w:id="262" w:name="code-publication"/>
+    <w:bookmarkEnd w:id="258"/>
+    <w:bookmarkEnd w:id="259"/>
+    <w:bookmarkEnd w:id="260"/>
+    <w:bookmarkStart w:id="275" w:name="code-publication"/>
     <w:p>
       <w:pPr>
         <w:pStyle w:val="Heading1"/>
@@ -33086,7 +33580,7 @@
       <w:r>
         <w:t xml:space="preserve"> </w:t>
       </w:r>
-      <w:hyperlink r:id="rId248">
+      <w:hyperlink r:id="rId261">
         <w:r>
           <w:rPr>
             <w:rStyle w:val="Hyperlink"/>
@@ -33095,7 +33589,7 @@
         </w:r>
       </w:hyperlink>
     </w:p>
-    <w:bookmarkStart w:id="249" w:name="checklist-overview"/>
+    <w:bookmarkStart w:id="262" w:name="checklist-overview"/>
     <w:p>
       <w:pPr>
         <w:pStyle w:val="Heading2"/>
@@ -33109,7 +33603,7 @@
         <w:pStyle w:val="Compact"/>
         <w:numPr>
           <w:ilvl w:val="0"/>
-          <w:numId w:val="1068"/>
+          <w:numId w:val="1073"/>
         </w:numPr>
       </w:pPr>
       <w:hyperlink w:anchor="fill-out-file-headers">
@@ -33126,7 +33620,7 @@
         <w:pStyle w:val="Compact"/>
         <w:numPr>
           <w:ilvl w:val="0"/>
-          <w:numId w:val="1068"/>
+          <w:numId w:val="1073"/>
         </w:numPr>
       </w:pPr>
       <w:hyperlink w:anchor="clean-up-comments">
@@ -33143,7 +33637,7 @@
         <w:pStyle w:val="Compact"/>
         <w:numPr>
           <w:ilvl w:val="0"/>
-          <w:numId w:val="1068"/>
+          <w:numId w:val="1073"/>
         </w:numPr>
       </w:pPr>
       <w:hyperlink w:anchor="document-functions">
@@ -33160,7 +33654,7 @@
         <w:pStyle w:val="Compact"/>
         <w:numPr>
           <w:ilvl w:val="0"/>
-          <w:numId w:val="1068"/>
+          <w:numId w:val="1073"/>
         </w:numPr>
       </w:pPr>
       <w:hyperlink w:anchor="remove-deprecated-filepaths">
@@ -33177,7 +33671,7 @@
         <w:pStyle w:val="Compact"/>
         <w:numPr>
           <w:ilvl w:val="0"/>
-          <w:numId w:val="1068"/>
+          <w:numId w:val="1073"/>
         </w:numPr>
       </w:pPr>
       <w:hyperlink w:anchor="ensure-project-runs-via-bash">
@@ -33194,7 +33688,7 @@
         <w:pStyle w:val="Compact"/>
         <w:numPr>
           <w:ilvl w:val="0"/>
-          <w:numId w:val="1068"/>
+          <w:numId w:val="1073"/>
         </w:numPr>
       </w:pPr>
       <w:hyperlink w:anchor="complete-the-readme">
@@ -33211,7 +33705,7 @@
         <w:pStyle w:val="Compact"/>
         <w:numPr>
           <w:ilvl w:val="0"/>
-          <w:numId w:val="1068"/>
+          <w:numId w:val="1073"/>
         </w:numPr>
       </w:pPr>
       <w:hyperlink w:anchor="clean-up-feature-branches">
@@ -33228,7 +33722,7 @@
         <w:pStyle w:val="Compact"/>
         <w:numPr>
           <w:ilvl w:val="0"/>
-          <w:numId w:val="1068"/>
+          <w:numId w:val="1073"/>
         </w:numPr>
       </w:pPr>
       <w:hyperlink w:anchor="create-github-release">
@@ -33240,8 +33734,8 @@
         </w:r>
       </w:hyperlink>
     </w:p>
-    <w:bookmarkEnd w:id="249"/>
-    <w:bookmarkStart w:id="251" w:name="fill-out-file-headers"/>
+    <w:bookmarkEnd w:id="262"/>
+    <w:bookmarkStart w:id="264" w:name="fill-out-file-headers"/>
     <w:p>
       <w:pPr>
         <w:pStyle w:val="Heading2"/>
@@ -33260,7 +33754,7 @@
       <w:r>
         <w:t xml:space="preserve"> </w:t>
       </w:r>
-      <w:hyperlink r:id="rId250">
+      <w:hyperlink r:id="rId263">
         <w:r>
           <w:rPr>
             <w:rStyle w:val="Hyperlink"/>
@@ -33269,8 +33763,8 @@
         </w:r>
       </w:hyperlink>
     </w:p>
-    <w:bookmarkEnd w:id="251"/>
-    <w:bookmarkStart w:id="252" w:name="clean-up-comments"/>
+    <w:bookmarkEnd w:id="264"/>
+    <w:bookmarkStart w:id="265" w:name="clean-up-comments"/>
     <w:p>
       <w:pPr>
         <w:pStyle w:val="Heading2"/>
@@ -33287,8 +33781,8 @@
         <w:t xml:space="preserve">Make sure comments in the code are for code documentation purposes only. Do not leave comments to self in the final script files.</w:t>
       </w:r>
     </w:p>
-    <w:bookmarkEnd w:id="252"/>
-    <w:bookmarkStart w:id="254" w:name="document-functions"/>
+    <w:bookmarkEnd w:id="265"/>
+    <w:bookmarkStart w:id="267" w:name="document-functions"/>
     <w:p>
       <w:pPr>
         <w:pStyle w:val="Heading2"/>
@@ -33307,7 +33801,7 @@
       <w:r>
         <w:t xml:space="preserve"> </w:t>
       </w:r>
-      <w:hyperlink r:id="rId253">
+      <w:hyperlink r:id="rId266">
         <w:r>
           <w:rPr>
             <w:rStyle w:val="Hyperlink"/>
@@ -33316,8 +33810,8 @@
         </w:r>
       </w:hyperlink>
     </w:p>
-    <w:bookmarkEnd w:id="254"/>
-    <w:bookmarkStart w:id="255" w:name="remove-deprecated-filepaths"/>
+    <w:bookmarkEnd w:id="267"/>
+    <w:bookmarkStart w:id="268" w:name="remove-deprecated-filepaths"/>
     <w:p>
       <w:pPr>
         <w:pStyle w:val="Heading2"/>
@@ -33334,8 +33828,8 @@
         <w:t xml:space="preserve">All file paths should be defined in 0-config.R, and should be set relative to the project working directory. All absolute file paths from your local computer should be removed, and replaced with a relative path. If a third party were to re-run this analysis, if they need to download data from a separate source and change a filepath in the 0-config.R to match, make sure to specify in the README which line of 0-config.R needs to be substituted.</w:t>
       </w:r>
     </w:p>
-    <w:bookmarkEnd w:id="255"/>
-    <w:bookmarkStart w:id="257" w:name="ensure-project-runs-via-bash"/>
+    <w:bookmarkEnd w:id="268"/>
+    <w:bookmarkStart w:id="270" w:name="ensure-project-runs-via-bash"/>
     <w:p>
       <w:pPr>
         <w:pStyle w:val="Heading2"/>
@@ -33362,7 +33856,7 @@
       <w:r>
         <w:t xml:space="preserve"> </w:t>
       </w:r>
-      <w:hyperlink r:id="rId256">
+      <w:hyperlink r:id="rId269">
         <w:r>
           <w:rPr>
             <w:rStyle w:val="Hyperlink"/>
@@ -33371,8 +33865,8 @@
         </w:r>
       </w:hyperlink>
     </w:p>
-    <w:bookmarkEnd w:id="257"/>
-    <w:bookmarkStart w:id="258" w:name="complete-the-readme"/>
+    <w:bookmarkEnd w:id="270"/>
+    <w:bookmarkStart w:id="271" w:name="complete-the-readme"/>
     <w:p>
       <w:pPr>
         <w:pStyle w:val="Heading2"/>
@@ -33426,7 +33920,7 @@
         <w:pStyle w:val="BlockText"/>
         <w:numPr>
           <w:ilvl w:val="0"/>
-          <w:numId w:val="1069"/>
+          <w:numId w:val="1074"/>
         </w:numPr>
       </w:pPr>
       <w:r>
@@ -33438,7 +33932,7 @@
         <w:pStyle w:val="BlockText"/>
         <w:numPr>
           <w:ilvl w:val="0"/>
-          <w:numId w:val="1069"/>
+          <w:numId w:val="1074"/>
         </w:numPr>
       </w:pPr>
       <w:r>
@@ -33450,7 +33944,7 @@
         <w:pStyle w:val="BlockText"/>
         <w:numPr>
           <w:ilvl w:val="1"/>
-          <w:numId w:val="1070"/>
+          <w:numId w:val="1075"/>
         </w:numPr>
       </w:pPr>
       <w:r>
@@ -33462,7 +33956,7 @@
         <w:pStyle w:val="BlockText"/>
         <w:numPr>
           <w:ilvl w:val="1"/>
-          <w:numId w:val="1070"/>
+          <w:numId w:val="1075"/>
         </w:numPr>
       </w:pPr>
       <w:r>
@@ -33474,7 +33968,7 @@
         <w:pStyle w:val="BlockText"/>
         <w:numPr>
           <w:ilvl w:val="1"/>
-          <w:numId w:val="1070"/>
+          <w:numId w:val="1075"/>
         </w:numPr>
       </w:pPr>
       <w:r>
@@ -33486,7 +33980,7 @@
         <w:pStyle w:val="BlockText"/>
         <w:numPr>
           <w:ilvl w:val="1"/>
-          <w:numId w:val="1070"/>
+          <w:numId w:val="1075"/>
         </w:numPr>
       </w:pPr>
       <w:r>
@@ -33498,7 +33992,7 @@
         <w:pStyle w:val="BlockText"/>
         <w:numPr>
           <w:ilvl w:val="0"/>
-          <w:numId w:val="1069"/>
+          <w:numId w:val="1074"/>
         </w:numPr>
       </w:pPr>
       <w:r>
@@ -33510,7 +34004,7 @@
         <w:pStyle w:val="BlockText"/>
         <w:numPr>
           <w:ilvl w:val="0"/>
-          <w:numId w:val="1069"/>
+          <w:numId w:val="1074"/>
         </w:numPr>
       </w:pPr>
       <w:r>
@@ -33522,7 +34016,7 @@
         <w:pStyle w:val="BlockText"/>
         <w:numPr>
           <w:ilvl w:val="1"/>
-          <w:numId w:val="1071"/>
+          <w:numId w:val="1076"/>
         </w:numPr>
       </w:pPr>
       <w:r>
@@ -33534,7 +34028,7 @@
         <w:pStyle w:val="BlockText"/>
         <w:numPr>
           <w:ilvl w:val="1"/>
-          <w:numId w:val="1071"/>
+          <w:numId w:val="1076"/>
         </w:numPr>
       </w:pPr>
       <w:r>
@@ -33546,7 +34040,7 @@
         <w:pStyle w:val="BlockText"/>
         <w:numPr>
           <w:ilvl w:val="1"/>
-          <w:numId w:val="1071"/>
+          <w:numId w:val="1076"/>
         </w:numPr>
       </w:pPr>
       <w:r>
@@ -33558,7 +34052,7 @@
         <w:pStyle w:val="BlockText"/>
         <w:numPr>
           <w:ilvl w:val="1"/>
-          <w:numId w:val="1071"/>
+          <w:numId w:val="1076"/>
         </w:numPr>
       </w:pPr>
       <w:r>
@@ -33570,7 +34064,7 @@
         <w:pStyle w:val="BlockText"/>
         <w:numPr>
           <w:ilvl w:val="1"/>
-          <w:numId w:val="1071"/>
+          <w:numId w:val="1076"/>
         </w:numPr>
       </w:pPr>
       <w:r>
@@ -33582,7 +34076,7 @@
         <w:pStyle w:val="BlockText"/>
         <w:numPr>
           <w:ilvl w:val="0"/>
-          <w:numId w:val="1069"/>
+          <w:numId w:val="1074"/>
         </w:numPr>
       </w:pPr>
       <w:r>
@@ -33594,7 +34088,7 @@
         <w:pStyle w:val="BlockText"/>
         <w:numPr>
           <w:ilvl w:val="1"/>
-          <w:numId w:val="1072"/>
+          <w:numId w:val="1077"/>
         </w:numPr>
       </w:pPr>
       <w:r>
@@ -33606,7 +34100,7 @@
         <w:pStyle w:val="BlockText"/>
         <w:numPr>
           <w:ilvl w:val="1"/>
-          <w:numId w:val="1072"/>
+          <w:numId w:val="1077"/>
         </w:numPr>
       </w:pPr>
       <w:r>
@@ -33618,7 +34112,7 @@
         <w:pStyle w:val="BlockText"/>
         <w:numPr>
           <w:ilvl w:val="1"/>
-          <w:numId w:val="1072"/>
+          <w:numId w:val="1077"/>
         </w:numPr>
       </w:pPr>
       <w:r>
@@ -33630,7 +34124,7 @@
         <w:pStyle w:val="BlockText"/>
         <w:numPr>
           <w:ilvl w:val="1"/>
-          <w:numId w:val="1072"/>
+          <w:numId w:val="1077"/>
         </w:numPr>
       </w:pPr>
       <w:r>
@@ -33642,7 +34136,7 @@
         <w:pStyle w:val="BlockText"/>
         <w:numPr>
           <w:ilvl w:val="1"/>
-          <w:numId w:val="1072"/>
+          <w:numId w:val="1077"/>
         </w:numPr>
       </w:pPr>
       <w:r>
@@ -33654,7 +34148,7 @@
         <w:pStyle w:val="BlockText"/>
         <w:numPr>
           <w:ilvl w:val="1"/>
-          <w:numId w:val="1072"/>
+          <w:numId w:val="1077"/>
         </w:numPr>
       </w:pPr>
       <w:r>
@@ -33666,7 +34160,7 @@
         <w:pStyle w:val="BlockText"/>
         <w:numPr>
           <w:ilvl w:val="1"/>
-          <w:numId w:val="1072"/>
+          <w:numId w:val="1077"/>
         </w:numPr>
       </w:pPr>
       <w:r>
@@ -33678,7 +34172,7 @@
         <w:pStyle w:val="BlockText"/>
         <w:numPr>
           <w:ilvl w:val="1"/>
-          <w:numId w:val="1072"/>
+          <w:numId w:val="1077"/>
         </w:numPr>
       </w:pPr>
       <w:r>
@@ -33690,7 +34184,7 @@
         <w:pStyle w:val="BlockText"/>
         <w:numPr>
           <w:ilvl w:val="1"/>
-          <w:numId w:val="1072"/>
+          <w:numId w:val="1077"/>
         </w:numPr>
       </w:pPr>
       <w:r>
@@ -33702,7 +34196,7 @@
         <w:pStyle w:val="BlockText"/>
         <w:numPr>
           <w:ilvl w:val="0"/>
-          <w:numId w:val="1069"/>
+          <w:numId w:val="1074"/>
         </w:numPr>
       </w:pPr>
       <w:r>
@@ -33714,7 +34208,7 @@
         <w:pStyle w:val="BlockText"/>
         <w:numPr>
           <w:ilvl w:val="0"/>
-          <w:numId w:val="1069"/>
+          <w:numId w:val="1074"/>
         </w:numPr>
       </w:pPr>
       <w:r>
@@ -33726,7 +34220,7 @@
         <w:pStyle w:val="BlockText"/>
         <w:numPr>
           <w:ilvl w:val="0"/>
-          <w:numId w:val="1069"/>
+          <w:numId w:val="1074"/>
         </w:numPr>
       </w:pPr>
       <w:r>
@@ -33767,8 +34261,8 @@
         <w:t xml:space="preserve">When possible, also include a description of the RDS results that are generated, detailing what data sources were used, where the script lives that creates it, and what information the RDS results hold.</w:t>
       </w:r>
     </w:p>
-    <w:bookmarkEnd w:id="258"/>
-    <w:bookmarkStart w:id="259" w:name="clean-up-feature-branches"/>
+    <w:bookmarkEnd w:id="271"/>
+    <w:bookmarkStart w:id="272" w:name="clean-up-feature-branches"/>
     <w:p>
       <w:pPr>
         <w:pStyle w:val="Heading2"/>
@@ -33785,8 +34279,8 @@
         <w:t xml:space="preserve">In the remote repository on Github, all feature branches aside from master should be merged in and deleted. All outstanding PRs should be closed.</w:t>
       </w:r>
     </w:p>
-    <w:bookmarkEnd w:id="259"/>
-    <w:bookmarkStart w:id="261" w:name="create-github-release"/>
+    <w:bookmarkEnd w:id="272"/>
+    <w:bookmarkStart w:id="274" w:name="create-github-release"/>
     <w:p>
       <w:pPr>
         <w:pStyle w:val="Heading2"/>
@@ -33813,7 +34307,7 @@
       <w:r>
         <w:t xml:space="preserve"> </w:t>
       </w:r>
-      <w:hyperlink r:id="rId260">
+      <w:hyperlink r:id="rId273">
         <w:r>
           <w:rPr>
             <w:rStyle w:val="Hyperlink"/>
@@ -33822,9 +34316,9 @@
         </w:r>
       </w:hyperlink>
     </w:p>
-    <w:bookmarkEnd w:id="261"/>
-    <w:bookmarkEnd w:id="262"/>
-    <w:bookmarkStart w:id="283" w:name="data-publication"/>
+    <w:bookmarkEnd w:id="274"/>
+    <w:bookmarkEnd w:id="275"/>
+    <w:bookmarkStart w:id="296" w:name="data-publication"/>
     <w:p>
       <w:pPr>
         <w:pStyle w:val="Heading1"/>
@@ -33843,7 +34337,7 @@
       <w:r>
         <w:t xml:space="preserve"> </w:t>
       </w:r>
-      <w:hyperlink r:id="rId263">
+      <w:hyperlink r:id="rId276">
         <w:r>
           <w:rPr>
             <w:rStyle w:val="Hyperlink"/>
@@ -33852,7 +34346,7 @@
         </w:r>
       </w:hyperlink>
     </w:p>
-    <w:bookmarkStart w:id="266" w:name="overview"/>
+    <w:bookmarkStart w:id="279" w:name="overview"/>
     <w:p>
       <w:pPr>
         <w:pStyle w:val="Heading2"/>
@@ -34078,7 +34572,7 @@
       <w:r>
         <w:t xml:space="preserve">If the data are bigger, then maintaining them under version control in your git repository can be unwieldy. Instead, we recommend using another stable repository that has version control, such as the Open Science Framework (</w:t>
       </w:r>
-      <w:hyperlink r:id="rId264">
+      <w:hyperlink r:id="rId277">
         <w:r>
           <w:rPr>
             <w:rStyle w:val="Hyperlink"/>
@@ -34089,7 +34583,7 @@
       <w:r>
         <w:t xml:space="preserve">). For example, all of the data from the WASH Benefits trials (led by investigators at Berkeley, icddr,b, IPA-Kenya and others) are all stored through data components nested within in OSF projects: https://osf.io/tprw2/. Another good option is Dryad (</w:t>
       </w:r>
-      <w:hyperlink r:id="rId265">
+      <w:hyperlink r:id="rId278">
         <w:r>
           <w:rPr>
             <w:rStyle w:val="Hyperlink"/>
@@ -34153,8 +34647,8 @@
         <w:t xml:space="preserve">6. Go live</w:t>
       </w:r>
     </w:p>
-    <w:bookmarkEnd w:id="266"/>
-    <w:bookmarkStart w:id="270" w:name="removing-phi"/>
+    <w:bookmarkEnd w:id="279"/>
+    <w:bookmarkStart w:id="283" w:name="removing-phi"/>
     <w:p>
       <w:pPr>
         <w:pStyle w:val="Heading2"/>
@@ -34171,7 +34665,7 @@
         <w:t xml:space="preserve">Once the data is finalized for analysis, the first step is to strip it of Protected Health Information (PHI), or any other data that could be used to link back to specific participants, such as names, birth dates, or GPS coordinates at the village/neighborhood level or below. PHI includes, but is not limited to:</w:t>
       </w:r>
     </w:p>
-    <w:bookmarkStart w:id="267" w:name="personal-information"/>
+    <w:bookmarkStart w:id="280" w:name="personal-information"/>
     <w:p>
       <w:pPr>
         <w:pStyle w:val="Heading3"/>
@@ -34200,8 +34694,8 @@
         <w:t xml:space="preserve">- A combination of age, sex, and geographic location (below population 20,000) is considered identifiable</w:t>
       </w:r>
     </w:p>
-    <w:bookmarkEnd w:id="267"/>
-    <w:bookmarkStart w:id="268" w:name="dates"/>
+    <w:bookmarkEnd w:id="280"/>
+    <w:bookmarkStart w:id="281" w:name="dates"/>
     <w:p>
       <w:pPr>
         <w:pStyle w:val="Heading3"/>
@@ -34279,8 +34773,8 @@
         </w:pict>
       </w:r>
     </w:p>
-    <w:bookmarkEnd w:id="268"/>
-    <w:bookmarkStart w:id="269" w:name="geographic-information"/>
+    <w:bookmarkEnd w:id="281"/>
+    <w:bookmarkStart w:id="282" w:name="geographic-information"/>
     <w:p>
       <w:pPr>
         <w:pStyle w:val="Heading3"/>
@@ -34337,9 +34831,9 @@
         <w:t xml:space="preserve">For more examples of what constitutes PHI, please refer to this link: https://cphs.berkeley.edu/hipaa/hipaa18.html</w:t>
       </w:r>
     </w:p>
-    <w:bookmarkEnd w:id="269"/>
-    <w:bookmarkEnd w:id="270"/>
-    <w:bookmarkStart w:id="274" w:name="create-public-ids"/>
+    <w:bookmarkEnd w:id="282"/>
+    <w:bookmarkEnd w:id="283"/>
+    <w:bookmarkStart w:id="287" w:name="create-public-ids"/>
     <w:p>
       <w:pPr>
         <w:pStyle w:val="Heading2"/>
@@ -34348,7 +34842,7 @@
         <w:t xml:space="preserve">14.3 Create public IDs</w:t>
       </w:r>
     </w:p>
-    <w:bookmarkStart w:id="271" w:name="rationale"/>
+    <w:bookmarkStart w:id="284" w:name="rationale"/>
     <w:p>
       <w:pPr>
         <w:pStyle w:val="Heading3"/>
@@ -34365,8 +34859,8 @@
         <w:t xml:space="preserve">The UC Davis IRB requires that public datasets not include the original study IDs to identify participants or other units in the study (such as village IDs). The reason is that those IDs are linked in our private datasets to PHI. By creating a new set of public IDs, the public dataset is one step further removed from the potential to link to PHI.</w:t>
       </w:r>
     </w:p>
-    <w:bookmarkEnd w:id="271"/>
-    <w:bookmarkStart w:id="272" w:name="X91487d910db01b024f2469582e46c6c56caa238"/>
+    <w:bookmarkEnd w:id="284"/>
+    <w:bookmarkStart w:id="285" w:name="X91487d910db01b024f2469582e46c6c56caa238"/>
     <w:p>
       <w:pPr>
         <w:pStyle w:val="Heading3"/>
@@ -34518,8 +35012,8 @@
         </w:pict>
       </w:r>
     </w:p>
-    <w:bookmarkEnd w:id="272"/>
-    <w:bookmarkStart w:id="273" w:name="example-scripts"/>
+    <w:bookmarkEnd w:id="285"/>
+    <w:bookmarkStart w:id="286" w:name="example-scripts"/>
     <w:p>
       <w:pPr>
         <w:pStyle w:val="Heading3"/>
@@ -34541,7 +35035,7 @@
         <w:pStyle w:val="Compact"/>
         <w:numPr>
           <w:ilvl w:val="0"/>
-          <w:numId w:val="1073"/>
+          <w:numId w:val="1078"/>
         </w:numPr>
       </w:pPr>
       <w:r>
@@ -34562,7 +35056,7 @@
         <w:pStyle w:val="Compact"/>
         <w:numPr>
           <w:ilvl w:val="0"/>
-          <w:numId w:val="1073"/>
+          <w:numId w:val="1078"/>
         </w:numPr>
       </w:pPr>
       <w:r>
@@ -34583,7 +35077,7 @@
         <w:pStyle w:val="Compact"/>
         <w:numPr>
           <w:ilvl w:val="0"/>
-          <w:numId w:val="1073"/>
+          <w:numId w:val="1078"/>
         </w:numPr>
       </w:pPr>
       <w:r>
@@ -34604,7 +35098,7 @@
         <w:pStyle w:val="Compact"/>
         <w:numPr>
           <w:ilvl w:val="0"/>
-          <w:numId w:val="1073"/>
+          <w:numId w:val="1078"/>
         </w:numPr>
       </w:pPr>
       <w:r>
@@ -34622,7 +35116,7 @@
         <w:pStyle w:val="Compact"/>
         <w:numPr>
           <w:ilvl w:val="0"/>
-          <w:numId w:val="1073"/>
+          <w:numId w:val="1078"/>
         </w:numPr>
       </w:pPr>
       <w:r>
@@ -34643,9 +35137,9 @@
         <w:t xml:space="preserve">The example workflow is accessible via GitHub: https://github.com/proctor-ucsf/dcc-handbook/tree/master/templates/making-data-public</w:t>
       </w:r>
     </w:p>
-    <w:bookmarkEnd w:id="273"/>
-    <w:bookmarkEnd w:id="274"/>
-    <w:bookmarkStart w:id="278" w:name="create-a-data-repository"/>
+    <w:bookmarkEnd w:id="286"/>
+    <w:bookmarkEnd w:id="287"/>
+    <w:bookmarkStart w:id="291" w:name="create-a-data-repository"/>
     <w:p>
       <w:pPr>
         <w:pStyle w:val="Heading2"/>
@@ -34664,7 +35158,7 @@
       <w:r>
         <w:t xml:space="preserve"> </w:t>
       </w:r>
-      <w:hyperlink r:id="rId275">
+      <w:hyperlink r:id="rId288">
         <w:r>
           <w:rPr>
             <w:rStyle w:val="Hyperlink"/>
@@ -34712,7 +35206,7 @@
         <w:t xml:space="preserve">at the end (depending on the file format for the codebook). One nice option is the R codebook package, which also generates JSON output that is machine-readable.</w:t>
       </w:r>
     </w:p>
-    <w:bookmarkStart w:id="277" w:name="X659912a983e12070198566d6758f84b7c139c71"/>
+    <w:bookmarkStart w:id="290" w:name="X659912a983e12070198566d6758f84b7c139c71"/>
     <w:p>
       <w:pPr>
         <w:pStyle w:val="Heading3"/>
@@ -34726,7 +35220,7 @@
         <w:pStyle w:val="Compact"/>
         <w:numPr>
           <w:ilvl w:val="0"/>
-          <w:numId w:val="1074"/>
+          <w:numId w:val="1079"/>
         </w:numPr>
       </w:pPr>
       <w:r>
@@ -34738,7 +35232,7 @@
         <w:pStyle w:val="Compact"/>
         <w:numPr>
           <w:ilvl w:val="0"/>
-          <w:numId w:val="1074"/>
+          <w:numId w:val="1079"/>
         </w:numPr>
       </w:pPr>
       <w:r>
@@ -34750,7 +35244,7 @@
         <w:pStyle w:val="Compact"/>
         <w:numPr>
           <w:ilvl w:val="0"/>
-          <w:numId w:val="1074"/>
+          <w:numId w:val="1079"/>
         </w:numPr>
       </w:pPr>
       <w:r>
@@ -34762,7 +35256,7 @@
         <w:pStyle w:val="Compact"/>
         <w:numPr>
           <w:ilvl w:val="0"/>
-          <w:numId w:val="1074"/>
+          <w:numId w:val="1079"/>
         </w:numPr>
       </w:pPr>
       <w:r>
@@ -34774,7 +35268,7 @@
         <w:pStyle w:val="Compact"/>
         <w:numPr>
           <w:ilvl w:val="0"/>
-          <w:numId w:val="1074"/>
+          <w:numId w:val="1079"/>
         </w:numPr>
       </w:pPr>
       <w:r>
@@ -34783,7 +35277,7 @@
       <w:r>
         <w:t xml:space="preserve"> </w:t>
       </w:r>
-      <w:hyperlink r:id="rId276">
+      <w:hyperlink r:id="rId289">
         <w:r>
           <w:rPr>
             <w:rStyle w:val="Hyperlink"/>
@@ -34797,16 +35291,16 @@
         <w:pStyle w:val="Compact"/>
         <w:numPr>
           <w:ilvl w:val="0"/>
-          <w:numId w:val="1074"/>
+          <w:numId w:val="1079"/>
         </w:numPr>
       </w:pPr>
       <w:r>
         <w:t xml:space="preserve">Optional: Complete the software checklist and system requirement guide for the analysis to guide others. Include it on the GitHub README for the project: https://github.com/proctor-ucsf/mordor-antibody</w:t>
       </w:r>
     </w:p>
-    <w:bookmarkEnd w:id="277"/>
-    <w:bookmarkEnd w:id="278"/>
-    <w:bookmarkStart w:id="279" w:name="edit-and-test-analysis-scripts"/>
+    <w:bookmarkEnd w:id="290"/>
+    <w:bookmarkEnd w:id="291"/>
+    <w:bookmarkStart w:id="292" w:name="edit-and-test-analysis-scripts"/>
     <w:p>
       <w:pPr>
         <w:pStyle w:val="Heading2"/>
@@ -34841,8 +35335,8 @@
         <w:t xml:space="preserve">, when reading in the public data. Re-run all the analysis scripts to ensure that they still work with the public version of the dataset.</w:t>
       </w:r>
     </w:p>
-    <w:bookmarkEnd w:id="279"/>
-    <w:bookmarkStart w:id="280" w:name="X9e5a2e412be73507d832915a5b2807bcc43a531"/>
+    <w:bookmarkEnd w:id="292"/>
+    <w:bookmarkStart w:id="293" w:name="X9e5a2e412be73507d832915a5b2807bcc43a531"/>
     <w:p>
       <w:pPr>
         <w:pStyle w:val="Heading2"/>
@@ -34975,8 +35469,8 @@
         <w:t xml:space="preserve">Once a public GitHub page exists, you can create a new component on an OSF project (step 3, above) and link it to the public version of the GitHub repo.</w:t>
       </w:r>
     </w:p>
-    <w:bookmarkEnd w:id="280"/>
-    <w:bookmarkStart w:id="282" w:name="go-live"/>
+    <w:bookmarkEnd w:id="293"/>
+    <w:bookmarkStart w:id="295" w:name="go-live"/>
     <w:p>
       <w:pPr>
         <w:pStyle w:val="Heading2"/>
@@ -35045,7 +35539,7 @@
       <w:r>
         <w:t xml:space="preserve"> </w:t>
       </w:r>
-      <w:hyperlink r:id="rId281">
+      <w:hyperlink r:id="rId294">
         <w:r>
           <w:rPr>
             <w:rStyle w:val="Hyperlink"/>
@@ -35054,9 +35548,9 @@
         </w:r>
       </w:hyperlink>
     </w:p>
-    <w:bookmarkEnd w:id="282"/>
-    <w:bookmarkEnd w:id="283"/>
-    <w:bookmarkStart w:id="304" w:name="sec-slurm"/>
+    <w:bookmarkEnd w:id="295"/>
+    <w:bookmarkEnd w:id="296"/>
+    <w:bookmarkStart w:id="317" w:name="sec-slurm"/>
     <w:p>
       <w:pPr>
         <w:pStyle w:val="Heading1"/>
@@ -35075,7 +35569,7 @@
       <w:r>
         <w:t xml:space="preserve"> </w:t>
       </w:r>
-      <w:hyperlink r:id="rId284">
+      <w:hyperlink r:id="rId297">
         <w:r>
           <w:rPr>
             <w:rStyle w:val="Hyperlink"/>
@@ -35092,7 +35586,7 @@
         <w:t xml:space="preserve">When you need to run a script that requires a large amount of RAM, large files, or that uses parallelization, UC Davis provides several high-performance computing (HPC) resources.</w:t>
       </w:r>
     </w:p>
-    <w:bookmarkStart w:id="288" w:name="uc-davis-computing-resources"/>
+    <w:bookmarkStart w:id="301" w:name="uc-davis-computing-resources"/>
     <w:p>
       <w:pPr>
         <w:pStyle w:val="Heading2"/>
@@ -35101,7 +35595,7 @@
         <w:t xml:space="preserve">15.1 UC Davis Computing Resources</w:t>
       </w:r>
     </w:p>
-    <w:bookmarkStart w:id="287" w:name="available-resources"/>
+    <w:bookmarkStart w:id="300" w:name="available-resources"/>
     <w:p>
       <w:pPr>
         <w:pStyle w:val="Heading3"/>
@@ -35143,7 +35637,7 @@
       <w:r>
         <w:t xml:space="preserve">(</w:t>
       </w:r>
-      <w:hyperlink r:id="rId285">
+      <w:hyperlink r:id="rId298">
         <w:r>
           <w:rPr>
             <w:rStyle w:val="Hyperlink"/>
@@ -35178,7 +35672,7 @@
         <w:pStyle w:val="Compact"/>
         <w:numPr>
           <w:ilvl w:val="0"/>
-          <w:numId w:val="1075"/>
+          <w:numId w:val="1080"/>
         </w:numPr>
       </w:pPr>
       <w:r>
@@ -35200,7 +35694,7 @@
         <w:pStyle w:val="Compact"/>
         <w:numPr>
           <w:ilvl w:val="0"/>
-          <w:numId w:val="1075"/>
+          <w:numId w:val="1080"/>
         </w:numPr>
       </w:pPr>
       <w:r>
@@ -35227,7 +35721,7 @@
       <w:r>
         <w:t xml:space="preserve"> </w:t>
       </w:r>
-      <w:hyperlink r:id="rId286">
+      <w:hyperlink r:id="rId299">
         <w:r>
           <w:rPr>
             <w:rStyle w:val="Hyperlink"/>
@@ -35265,9 +35759,9 @@
         <w:t xml:space="preserve">- Setting up your computing environment</w:t>
       </w:r>
     </w:p>
-    <w:bookmarkEnd w:id="287"/>
-    <w:bookmarkEnd w:id="288"/>
-    <w:bookmarkStart w:id="290" w:name="getting-started-with-slurm-clusters"/>
+    <w:bookmarkEnd w:id="300"/>
+    <w:bookmarkEnd w:id="301"/>
+    <w:bookmarkStart w:id="303" w:name="getting-started-with-slurm-clusters"/>
     <w:p>
       <w:pPr>
         <w:pStyle w:val="Heading2"/>
@@ -35409,7 +35903,7 @@
         <w:t xml:space="preserve"> clone https://github.com/jadebc/covid19-infections.git</w:t>
       </w:r>
     </w:p>
-    <w:bookmarkStart w:id="289" w:name="one-time-system-set-up"/>
+    <w:bookmarkStart w:id="302" w:name="one-time-system-set-up"/>
     <w:p>
       <w:pPr>
         <w:pStyle w:val="Heading3"/>
@@ -36326,9 +36820,9 @@
         <w:t xml:space="preserve">)</w:t>
       </w:r>
     </w:p>
-    <w:bookmarkEnd w:id="289"/>
-    <w:bookmarkEnd w:id="290"/>
-    <w:bookmarkStart w:id="291" w:name="moving-files-to-the-cluster"/>
+    <w:bookmarkEnd w:id="302"/>
+    <w:bookmarkEnd w:id="303"/>
+    <w:bookmarkStart w:id="304" w:name="moving-files-to-the-cluster"/>
     <w:p>
       <w:pPr>
         <w:pStyle w:val="Heading2"/>
@@ -36377,7 +36871,7 @@
       <w:r>
         <w:t xml:space="preserve"> </w:t>
       </w:r>
-      <w:hyperlink r:id="rId285">
+      <w:hyperlink r:id="rId298">
         <w:r>
           <w:rPr>
             <w:rStyle w:val="Hyperlink"/>
@@ -36574,8 +37068,8 @@
         <w:t xml:space="preserve"> USERNAME@shiva.ucdavis.edu:/scratch/group/GROUPNAME/</w:t>
       </w:r>
     </w:p>
-    <w:bookmarkEnd w:id="291"/>
-    <w:bookmarkStart w:id="292" w:name="installing-packages-on-the-cluster"/>
+    <w:bookmarkEnd w:id="304"/>
+    <w:bookmarkStart w:id="305" w:name="installing-packages-on-the-cluster"/>
     <w:p>
       <w:pPr>
         <w:pStyle w:val="Heading2"/>
@@ -37087,7 +37581,7 @@
       <w:r>
         <w:t xml:space="preserve"> </w:t>
       </w:r>
-      <w:hyperlink r:id="rId285">
+      <w:hyperlink r:id="rId298">
         <w:r>
           <w:rPr>
             <w:rStyle w:val="Hyperlink"/>
@@ -37102,8 +37596,8 @@
         <w:t xml:space="preserve">for support information.</w:t>
       </w:r>
     </w:p>
-    <w:bookmarkEnd w:id="292"/>
-    <w:bookmarkStart w:id="296" w:name="testing-your-code"/>
+    <w:bookmarkEnd w:id="305"/>
+    <w:bookmarkStart w:id="309" w:name="testing-your-code"/>
     <w:p>
       <w:pPr>
         <w:pStyle w:val="Heading2"/>
@@ -37120,7 +37614,7 @@
         <w:t xml:space="preserve">Both of the following ways to test code on a cluster are recommended for making small changes, such as editing file paths and making sure the packages and source files load. You should write and test the functionality of your script locally, only testing on the cluster once major bugs are out.</w:t>
       </w:r>
     </w:p>
-    <w:bookmarkStart w:id="293" w:name="the-command-line"/>
+    <w:bookmarkStart w:id="306" w:name="the-command-line"/>
     <w:p>
       <w:pPr>
         <w:pStyle w:val="Heading3"/>
@@ -37260,8 +37754,8 @@
         <w:t xml:space="preserve">*Note: for collaboration purposes, it’s best for everyone to work with one version of R. Check what version is being used for the project you are working on. Some packages only work with some versions of R, so it’s best to keep it consistent.</w:t>
       </w:r>
     </w:p>
-    <w:bookmarkEnd w:id="293"/>
-    <w:bookmarkStart w:id="294" w:name="rstudio-server"/>
+    <w:bookmarkEnd w:id="306"/>
+    <w:bookmarkStart w:id="307" w:name="rstudio-server"/>
     <w:p>
       <w:pPr>
         <w:pStyle w:val="Heading3"/>
@@ -37294,8 +37788,8 @@
         <w:t xml:space="preserve">When using RStudio Server, you can test your code interactively. However, do NOT use the RStudio Server’s Terminal to install packages and configure your environment for SLURM-based clusters, as you will likely need to re-do it for every session/project. For SLURM clusters, use the command line approach described earlier.</w:t>
       </w:r>
     </w:p>
-    <w:bookmarkEnd w:id="294"/>
-    <w:bookmarkStart w:id="295" w:name="filepaths-configuration-on-the-cluster"/>
+    <w:bookmarkEnd w:id="307"/>
+    <w:bookmarkStart w:id="308" w:name="filepaths-configuration-on-the-cluster"/>
     <w:p>
       <w:pPr>
         <w:pStyle w:val="Heading3"/>
@@ -37584,9 +38078,9 @@
         <w:t xml:space="preserve">}</w:t>
       </w:r>
     </w:p>
-    <w:bookmarkEnd w:id="295"/>
-    <w:bookmarkEnd w:id="296"/>
-    <w:bookmarkStart w:id="301" w:name="storage-group-storage-access"/>
+    <w:bookmarkEnd w:id="308"/>
+    <w:bookmarkEnd w:id="309"/>
+    <w:bookmarkStart w:id="314" w:name="storage-group-storage-access"/>
     <w:p>
       <w:pPr>
         <w:pStyle w:val="Heading2"/>
@@ -37595,7 +38089,7 @@
         <w:t xml:space="preserve">15.6 Storage &amp; group storage access</w:t>
       </w:r>
     </w:p>
-    <w:bookmarkStart w:id="297" w:name="individual-storage"/>
+    <w:bookmarkStart w:id="310" w:name="individual-storage"/>
     <w:p>
       <w:pPr>
         <w:pStyle w:val="Heading3"/>
@@ -37817,7 +38311,7 @@
       <w:r>
         <w:t xml:space="preserve"> </w:t>
       </w:r>
-      <w:hyperlink r:id="rId285">
+      <w:hyperlink r:id="rId298">
         <w:r>
           <w:rPr>
             <w:rStyle w:val="Hyperlink"/>
@@ -37832,8 +38326,8 @@
         <w:t xml:space="preserve">for specific storage options and quotas.</w:t>
       </w:r>
     </w:p>
-    <w:bookmarkEnd w:id="297"/>
-    <w:bookmarkStart w:id="298" w:name="group-storage"/>
+    <w:bookmarkEnd w:id="310"/>
+    <w:bookmarkStart w:id="311" w:name="group-storage"/>
     <w:p>
       <w:pPr>
         <w:pStyle w:val="Heading3"/>
@@ -37977,8 +38471,8 @@
         <w:t xml:space="preserve">to see if you have permission to add files to group directories. Read the next section to ensure any directories you create have the right permissions.</w:t>
       </w:r>
     </w:p>
-    <w:bookmarkEnd w:id="298"/>
-    <w:bookmarkStart w:id="300" w:name="folder-permissions"/>
+    <w:bookmarkEnd w:id="311"/>
+    <w:bookmarkStart w:id="313" w:name="folder-permissions"/>
     <w:p>
       <w:pPr>
         <w:pStyle w:val="Heading3"/>
@@ -38088,7 +38582,7 @@
       <w:r>
         <w:t xml:space="preserve"> </w:t>
       </w:r>
-      <w:hyperlink r:id="rId299">
+      <w:hyperlink r:id="rId312">
         <w:r>
           <w:rPr>
             <w:rStyle w:val="Hyperlink"/>
@@ -38120,9 +38614,9 @@
         <w:t xml:space="preserve"> ugo+rwx FOLDER_NAME</w:t>
       </w:r>
     </w:p>
-    <w:bookmarkEnd w:id="300"/>
-    <w:bookmarkEnd w:id="301"/>
-    <w:bookmarkStart w:id="303" w:name="running-big-jobs-1"/>
+    <w:bookmarkEnd w:id="313"/>
+    <w:bookmarkEnd w:id="314"/>
+    <w:bookmarkStart w:id="316" w:name="running-big-jobs-1"/>
     <w:p>
       <w:pPr>
         <w:pStyle w:val="Heading2"/>
@@ -38156,7 +38650,7 @@
       <w:r>
         <w:t xml:space="preserve"> </w:t>
       </w:r>
-      <w:hyperlink r:id="rId302">
+      <w:hyperlink r:id="rId315">
         <w:r>
           <w:rPr>
             <w:rStyle w:val="Hyperlink"/>
@@ -38173,7 +38667,7 @@
         <w:pStyle w:val="Compact"/>
         <w:numPr>
           <w:ilvl w:val="0"/>
-          <w:numId w:val="1076"/>
+          <w:numId w:val="1081"/>
         </w:numPr>
       </w:pPr>
       <w:r>
@@ -38191,7 +38685,7 @@
         <w:pStyle w:val="Compact"/>
         <w:numPr>
           <w:ilvl w:val="0"/>
-          <w:numId w:val="1076"/>
+          <w:numId w:val="1081"/>
         </w:numPr>
       </w:pPr>
       <w:r>
@@ -38209,7 +38703,7 @@
         <w:pStyle w:val="Compact"/>
         <w:numPr>
           <w:ilvl w:val="0"/>
-          <w:numId w:val="1076"/>
+          <w:numId w:val="1081"/>
         </w:numPr>
       </w:pPr>
       <w:r>
@@ -38227,7 +38721,7 @@
         <w:pStyle w:val="Compact"/>
         <w:numPr>
           <w:ilvl w:val="0"/>
-          <w:numId w:val="1076"/>
+          <w:numId w:val="1081"/>
         </w:numPr>
       </w:pPr>
       <w:r>
@@ -38245,7 +38739,7 @@
         <w:pStyle w:val="Compact"/>
         <w:numPr>
           <w:ilvl w:val="0"/>
-          <w:numId w:val="1076"/>
+          <w:numId w:val="1081"/>
         </w:numPr>
       </w:pPr>
       <w:r>
@@ -38263,7 +38757,7 @@
         <w:pStyle w:val="Compact"/>
         <w:numPr>
           <w:ilvl w:val="0"/>
-          <w:numId w:val="1076"/>
+          <w:numId w:val="1081"/>
         </w:numPr>
       </w:pPr>
       <w:r>
@@ -38281,7 +38775,7 @@
         <w:pStyle w:val="Compact"/>
         <w:numPr>
           <w:ilvl w:val="0"/>
-          <w:numId w:val="1076"/>
+          <w:numId w:val="1081"/>
         </w:numPr>
       </w:pPr>
       <w:r>
@@ -38314,7 +38808,7 @@
         <w:pStyle w:val="Compact"/>
         <w:numPr>
           <w:ilvl w:val="0"/>
-          <w:numId w:val="1076"/>
+          <w:numId w:val="1081"/>
         </w:numPr>
       </w:pPr>
       <w:r>
@@ -38714,9 +39208,9 @@
         <w:t xml:space="preserve">$USERNAME</w:t>
       </w:r>
     </w:p>
-    <w:bookmarkEnd w:id="303"/>
-    <w:bookmarkEnd w:id="304"/>
-    <w:bookmarkStart w:id="316" w:name="checklists"/>
+    <w:bookmarkEnd w:id="316"/>
+    <w:bookmarkEnd w:id="317"/>
+    <w:bookmarkStart w:id="329" w:name="checklists"/>
     <w:p>
       <w:pPr>
         <w:pStyle w:val="Heading1"/>
@@ -38735,7 +39229,7 @@
       <w:r>
         <w:t xml:space="preserve"> </w:t>
       </w:r>
-      <w:hyperlink r:id="rId305">
+      <w:hyperlink r:id="rId318">
         <w:r>
           <w:rPr>
             <w:rStyle w:val="Hyperlink"/>
@@ -38744,7 +39238,7 @@
         </w:r>
       </w:hyperlink>
     </w:p>
-    <w:bookmarkStart w:id="306" w:name="pre-analysis-plan-checklist"/>
+    <w:bookmarkStart w:id="319" w:name="pre-analysis-plan-checklist"/>
     <w:p>
       <w:pPr>
         <w:pStyle w:val="Heading2"/>
@@ -38758,7 +39252,7 @@
         <w:pStyle w:val="Compact"/>
         <w:numPr>
           <w:ilvl w:val="0"/>
-          <w:numId w:val="1077"/>
+          <w:numId w:val="1082"/>
         </w:numPr>
       </w:pPr>
       <w:r>
@@ -38770,7 +39264,7 @@
         <w:pStyle w:val="Compact"/>
         <w:numPr>
           <w:ilvl w:val="0"/>
-          <w:numId w:val="1077"/>
+          <w:numId w:val="1082"/>
         </w:numPr>
       </w:pPr>
       <w:r>
@@ -38782,7 +39276,7 @@
         <w:pStyle w:val="Compact"/>
         <w:numPr>
           <w:ilvl w:val="0"/>
-          <w:numId w:val="1077"/>
+          <w:numId w:val="1082"/>
         </w:numPr>
       </w:pPr>
       <w:r>
@@ -38794,7 +39288,7 @@
         <w:pStyle w:val="Compact"/>
         <w:numPr>
           <w:ilvl w:val="0"/>
-          <w:numId w:val="1077"/>
+          <w:numId w:val="1082"/>
         </w:numPr>
       </w:pPr>
       <w:r>
@@ -38806,7 +39300,7 @@
         <w:pStyle w:val="Compact"/>
         <w:numPr>
           <w:ilvl w:val="0"/>
-          <w:numId w:val="1077"/>
+          <w:numId w:val="1082"/>
         </w:numPr>
       </w:pPr>
       <w:r>
@@ -38818,7 +39312,7 @@
         <w:pStyle w:val="Compact"/>
         <w:numPr>
           <w:ilvl w:val="0"/>
-          <w:numId w:val="1077"/>
+          <w:numId w:val="1082"/>
         </w:numPr>
       </w:pPr>
       <w:r>
@@ -38830,7 +39324,7 @@
         <w:pStyle w:val="Compact"/>
         <w:numPr>
           <w:ilvl w:val="0"/>
-          <w:numId w:val="1077"/>
+          <w:numId w:val="1082"/>
         </w:numPr>
       </w:pPr>
       <w:r>
@@ -38842,7 +39336,7 @@
         <w:pStyle w:val="Compact"/>
         <w:numPr>
           <w:ilvl w:val="0"/>
-          <w:numId w:val="1077"/>
+          <w:numId w:val="1082"/>
         </w:numPr>
       </w:pPr>
       <w:r>
@@ -38854,7 +39348,7 @@
         <w:pStyle w:val="Compact"/>
         <w:numPr>
           <w:ilvl w:val="0"/>
-          <w:numId w:val="1077"/>
+          <w:numId w:val="1082"/>
         </w:numPr>
       </w:pPr>
       <w:r>
@@ -38866,7 +39360,7 @@
         <w:pStyle w:val="Compact"/>
         <w:numPr>
           <w:ilvl w:val="0"/>
-          <w:numId w:val="1077"/>
+          <w:numId w:val="1082"/>
         </w:numPr>
       </w:pPr>
       <w:r>
@@ -38878,7 +39372,7 @@
         <w:pStyle w:val="Compact"/>
         <w:numPr>
           <w:ilvl w:val="0"/>
-          <w:numId w:val="1077"/>
+          <w:numId w:val="1082"/>
         </w:numPr>
       </w:pPr>
       <w:r>
@@ -38890,7 +39384,7 @@
         <w:pStyle w:val="Compact"/>
         <w:numPr>
           <w:ilvl w:val="0"/>
-          <w:numId w:val="1077"/>
+          <w:numId w:val="1082"/>
         </w:numPr>
       </w:pPr>
       <w:r>
@@ -38902,7 +39396,7 @@
         <w:pStyle w:val="Compact"/>
         <w:numPr>
           <w:ilvl w:val="0"/>
-          <w:numId w:val="1077"/>
+          <w:numId w:val="1082"/>
         </w:numPr>
       </w:pPr>
       <w:r>
@@ -38914,7 +39408,7 @@
         <w:pStyle w:val="Compact"/>
         <w:numPr>
           <w:ilvl w:val="0"/>
-          <w:numId w:val="1077"/>
+          <w:numId w:val="1082"/>
         </w:numPr>
       </w:pPr>
       <w:r>
@@ -38926,15 +39420,15 @@
         <w:pStyle w:val="Compact"/>
         <w:numPr>
           <w:ilvl w:val="0"/>
-          <w:numId w:val="1077"/>
+          <w:numId w:val="1082"/>
         </w:numPr>
       </w:pPr>
       <w:r>
         <w:t xml:space="preserve">Negative control analyses</w:t>
       </w:r>
     </w:p>
-    <w:bookmarkEnd w:id="306"/>
-    <w:bookmarkStart w:id="307" w:name="code-checklist"/>
+    <w:bookmarkEnd w:id="319"/>
+    <w:bookmarkStart w:id="320" w:name="code-checklist"/>
     <w:p>
       <w:pPr>
         <w:pStyle w:val="Heading2"/>
@@ -38948,7 +39442,7 @@
         <w:pStyle w:val="Compact"/>
         <w:numPr>
           <w:ilvl w:val="0"/>
-          <w:numId w:val="1078"/>
+          <w:numId w:val="1083"/>
         </w:numPr>
       </w:pPr>
       <w:r>
@@ -38960,7 +39454,7 @@
         <w:pStyle w:val="Compact"/>
         <w:numPr>
           <w:ilvl w:val="0"/>
-          <w:numId w:val="1078"/>
+          <w:numId w:val="1083"/>
         </w:numPr>
       </w:pPr>
       <w:r>
@@ -38972,7 +39466,7 @@
         <w:pStyle w:val="Compact"/>
         <w:numPr>
           <w:ilvl w:val="0"/>
-          <w:numId w:val="1078"/>
+          <w:numId w:val="1083"/>
         </w:numPr>
       </w:pPr>
       <w:r>
@@ -38984,7 +39478,7 @@
         <w:pStyle w:val="Compact"/>
         <w:numPr>
           <w:ilvl w:val="0"/>
-          <w:numId w:val="1078"/>
+          <w:numId w:val="1083"/>
         </w:numPr>
       </w:pPr>
       <w:r>
@@ -38996,7 +39490,7 @@
         <w:pStyle w:val="Compact"/>
         <w:numPr>
           <w:ilvl w:val="0"/>
-          <w:numId w:val="1078"/>
+          <w:numId w:val="1083"/>
         </w:numPr>
       </w:pPr>
       <w:r>
@@ -39008,7 +39502,7 @@
         <w:pStyle w:val="Compact"/>
         <w:numPr>
           <w:ilvl w:val="0"/>
-          <w:numId w:val="1078"/>
+          <w:numId w:val="1083"/>
         </w:numPr>
       </w:pPr>
       <w:r>
@@ -39017,7 +39511,7 @@
       <w:r>
         <w:t xml:space="preserve"> </w:t>
       </w:r>
-      <w:hyperlink r:id="rId168">
+      <w:hyperlink r:id="rId177">
         <w:r>
           <w:rPr>
             <w:rStyle w:val="Hyperlink"/>
@@ -39034,15 +39528,15 @@
         <w:pStyle w:val="Compact"/>
         <w:numPr>
           <w:ilvl w:val="0"/>
-          <w:numId w:val="1078"/>
+          <w:numId w:val="1083"/>
         </w:numPr>
       </w:pPr>
       <w:r>
         <w:t xml:space="preserve">Are all warnings ignorable? Should any warnings be intentionally suppressed or addressed?</w:t>
       </w:r>
     </w:p>
-    <w:bookmarkEnd w:id="307"/>
-    <w:bookmarkStart w:id="311" w:name="manuscript-checklist"/>
+    <w:bookmarkEnd w:id="320"/>
+    <w:bookmarkStart w:id="324" w:name="manuscript-checklist"/>
     <w:p>
       <w:pPr>
         <w:pStyle w:val="Heading2"/>
@@ -39069,7 +39563,7 @@
         </w:rPr>
         <w:t xml:space="preserve"> </w:t>
       </w:r>
-      <w:hyperlink r:id="rId308">
+      <w:hyperlink r:id="rId321">
         <w:r>
           <w:rPr>
             <w:rStyle w:val="Hyperlink"/>
@@ -39092,7 +39586,7 @@
         <w:pStyle w:val="Compact"/>
         <w:numPr>
           <w:ilvl w:val="0"/>
-          <w:numId w:val="1079"/>
+          <w:numId w:val="1084"/>
         </w:numPr>
       </w:pPr>
       <w:r>
@@ -39115,7 +39609,7 @@
         <w:pStyle w:val="Compact"/>
         <w:numPr>
           <w:ilvl w:val="0"/>
-          <w:numId w:val="1079"/>
+          <w:numId w:val="1084"/>
         </w:numPr>
       </w:pPr>
       <w:r>
@@ -39127,7 +39621,7 @@
         <w:pStyle w:val="Compact"/>
         <w:numPr>
           <w:ilvl w:val="0"/>
-          <w:numId w:val="1079"/>
+          <w:numId w:val="1084"/>
         </w:numPr>
       </w:pPr>
       <w:r>
@@ -39139,7 +39633,7 @@
         <w:pStyle w:val="Compact"/>
         <w:numPr>
           <w:ilvl w:val="0"/>
-          <w:numId w:val="1079"/>
+          <w:numId w:val="1084"/>
         </w:numPr>
       </w:pPr>
       <w:r>
@@ -39151,7 +39645,7 @@
         <w:pStyle w:val="Compact"/>
         <w:numPr>
           <w:ilvl w:val="0"/>
-          <w:numId w:val="1079"/>
+          <w:numId w:val="1084"/>
         </w:numPr>
       </w:pPr>
       <w:r>
@@ -39163,7 +39657,7 @@
         <w:pStyle w:val="Compact"/>
         <w:numPr>
           <w:ilvl w:val="0"/>
-          <w:numId w:val="1079"/>
+          <w:numId w:val="1084"/>
         </w:numPr>
       </w:pPr>
       <w:r>
@@ -39175,7 +39669,7 @@
         <w:pStyle w:val="Compact"/>
         <w:numPr>
           <w:ilvl w:val="0"/>
-          <w:numId w:val="1079"/>
+          <w:numId w:val="1084"/>
         </w:numPr>
       </w:pPr>
       <w:r>
@@ -39187,7 +39681,7 @@
         <w:pStyle w:val="Compact"/>
         <w:numPr>
           <w:ilvl w:val="0"/>
-          <w:numId w:val="1079"/>
+          <w:numId w:val="1084"/>
         </w:numPr>
       </w:pPr>
       <w:r>
@@ -39199,7 +39693,7 @@
         <w:pStyle w:val="Compact"/>
         <w:numPr>
           <w:ilvl w:val="0"/>
-          <w:numId w:val="1079"/>
+          <w:numId w:val="1084"/>
         </w:numPr>
       </w:pPr>
       <w:r>
@@ -39211,7 +39705,7 @@
         <w:pStyle w:val="Compact"/>
         <w:numPr>
           <w:ilvl w:val="0"/>
-          <w:numId w:val="1079"/>
+          <w:numId w:val="1084"/>
         </w:numPr>
       </w:pPr>
       <w:r>
@@ -39223,7 +39717,7 @@
         <w:pStyle w:val="Compact"/>
         <w:numPr>
           <w:ilvl w:val="0"/>
-          <w:numId w:val="1079"/>
+          <w:numId w:val="1084"/>
         </w:numPr>
       </w:pPr>
       <w:r>
@@ -39235,7 +39729,7 @@
         <w:pStyle w:val="Compact"/>
         <w:numPr>
           <w:ilvl w:val="0"/>
-          <w:numId w:val="1079"/>
+          <w:numId w:val="1084"/>
         </w:numPr>
       </w:pPr>
       <w:r>
@@ -39265,7 +39759,7 @@
         <w:pStyle w:val="Compact"/>
         <w:numPr>
           <w:ilvl w:val="0"/>
-          <w:numId w:val="1079"/>
+          <w:numId w:val="1084"/>
         </w:numPr>
       </w:pPr>
       <w:r>
@@ -39277,7 +39771,7 @@
         <w:pStyle w:val="Compact"/>
         <w:numPr>
           <w:ilvl w:val="0"/>
-          <w:numId w:val="1079"/>
+          <w:numId w:val="1084"/>
         </w:numPr>
       </w:pPr>
       <w:r>
@@ -39307,7 +39801,7 @@
         <w:pStyle w:val="Compact"/>
         <w:numPr>
           <w:ilvl w:val="0"/>
-          <w:numId w:val="1079"/>
+          <w:numId w:val="1084"/>
         </w:numPr>
       </w:pPr>
       <w:r>
@@ -39346,7 +39840,7 @@
         <w:pStyle w:val="Compact"/>
         <w:numPr>
           <w:ilvl w:val="0"/>
-          <w:numId w:val="1079"/>
+          <w:numId w:val="1084"/>
         </w:numPr>
       </w:pPr>
       <w:r>
@@ -39364,7 +39858,7 @@
       <w:r>
         <w:t xml:space="preserve"> </w:t>
       </w:r>
-      <w:hyperlink r:id="rId309">
+      <w:hyperlink r:id="rId322">
         <w:r>
           <w:rPr>
             <w:rStyle w:val="Hyperlink"/>
@@ -39381,7 +39875,7 @@
         <w:pStyle w:val="Compact"/>
         <w:numPr>
           <w:ilvl w:val="0"/>
-          <w:numId w:val="1079"/>
+          <w:numId w:val="1084"/>
         </w:numPr>
       </w:pPr>
       <w:r>
@@ -39390,7 +39884,7 @@
       <w:r>
         <w:t xml:space="preserve"> </w:t>
       </w:r>
-      <w:hyperlink r:id="rId310">
+      <w:hyperlink r:id="rId323">
         <w:r>
           <w:rPr>
             <w:rStyle w:val="Hyperlink"/>
@@ -39405,8 +39899,8 @@
         <w:t xml:space="preserve">for author contributions?</w:t>
       </w:r>
     </w:p>
-    <w:bookmarkEnd w:id="311"/>
-    <w:bookmarkStart w:id="315" w:name="figure-checklist"/>
+    <w:bookmarkEnd w:id="324"/>
+    <w:bookmarkStart w:id="328" w:name="figure-checklist"/>
     <w:p>
       <w:pPr>
         <w:pStyle w:val="Heading2"/>
@@ -39420,7 +39914,7 @@
         <w:pStyle w:val="Compact"/>
         <w:numPr>
           <w:ilvl w:val="0"/>
-          <w:numId w:val="1080"/>
+          <w:numId w:val="1085"/>
         </w:numPr>
       </w:pPr>
       <w:r>
@@ -39432,7 +39926,7 @@
         <w:pStyle w:val="Compact"/>
         <w:numPr>
           <w:ilvl w:val="0"/>
-          <w:numId w:val="1080"/>
+          <w:numId w:val="1085"/>
         </w:numPr>
       </w:pPr>
       <w:r>
@@ -39444,7 +39938,7 @@
         <w:pStyle w:val="Compact"/>
         <w:numPr>
           <w:ilvl w:val="0"/>
-          <w:numId w:val="1080"/>
+          <w:numId w:val="1085"/>
         </w:numPr>
       </w:pPr>
       <w:r>
@@ -39456,7 +39950,7 @@
         <w:pStyle w:val="Compact"/>
         <w:numPr>
           <w:ilvl w:val="0"/>
-          <w:numId w:val="1080"/>
+          <w:numId w:val="1085"/>
         </w:numPr>
       </w:pPr>
       <w:r>
@@ -39468,7 +39962,7 @@
         <w:pStyle w:val="Compact"/>
         <w:numPr>
           <w:ilvl w:val="0"/>
-          <w:numId w:val="1080"/>
+          <w:numId w:val="1085"/>
         </w:numPr>
       </w:pPr>
       <w:r>
@@ -39477,7 +39971,7 @@
       <w:r>
         <w:t xml:space="preserve"> </w:t>
       </w:r>
-      <w:hyperlink r:id="rId312">
+      <w:hyperlink r:id="rId325">
         <w:r>
           <w:rPr>
             <w:rStyle w:val="Hyperlink"/>
@@ -39491,7 +39985,7 @@
       <w:r>
         <w:t xml:space="preserve"> </w:t>
       </w:r>
-      <w:hyperlink r:id="rId313">
+      <w:hyperlink r:id="rId326">
         <w:r>
           <w:rPr>
             <w:rStyle w:val="Hyperlink"/>
@@ -39505,7 +39999,7 @@
       <w:r>
         <w:t xml:space="preserve"> </w:t>
       </w:r>
-      <w:hyperlink r:id="rId314">
+      <w:hyperlink r:id="rId327">
         <w:r>
           <w:rPr>
             <w:rStyle w:val="Hyperlink"/>
@@ -39519,7 +40013,7 @@
         <w:pStyle w:val="Compact"/>
         <w:numPr>
           <w:ilvl w:val="0"/>
-          <w:numId w:val="1080"/>
+          <w:numId w:val="1085"/>
         </w:numPr>
       </w:pPr>
       <w:r>
@@ -39531,7 +40025,7 @@
         <w:pStyle w:val="Compact"/>
         <w:numPr>
           <w:ilvl w:val="0"/>
-          <w:numId w:val="1080"/>
+          <w:numId w:val="1085"/>
         </w:numPr>
       </w:pPr>
       <w:r>
@@ -39543,7 +40037,7 @@
         <w:pStyle w:val="Compact"/>
         <w:numPr>
           <w:ilvl w:val="0"/>
-          <w:numId w:val="1080"/>
+          <w:numId w:val="1085"/>
         </w:numPr>
       </w:pPr>
       <w:r>
@@ -39555,16 +40049,16 @@
         <w:pStyle w:val="Compact"/>
         <w:numPr>
           <w:ilvl w:val="0"/>
-          <w:numId w:val="1080"/>
+          <w:numId w:val="1085"/>
         </w:numPr>
       </w:pPr>
       <w:r>
         <w:t xml:space="preserve">Are 95% confidence intervals or other measures of precision shown, if applicable?</w:t>
       </w:r>
     </w:p>
-    <w:bookmarkEnd w:id="315"/>
-    <w:bookmarkEnd w:id="316"/>
-    <w:bookmarkStart w:id="349" w:name="resources"/>
+    <w:bookmarkEnd w:id="328"/>
+    <w:bookmarkEnd w:id="329"/>
+    <w:bookmarkStart w:id="366" w:name="resources"/>
     <w:p>
       <w:pPr>
         <w:pStyle w:val="Heading1"/>
@@ -39583,7 +40077,7 @@
       <w:r>
         <w:t xml:space="preserve"> </w:t>
       </w:r>
-      <w:hyperlink r:id="rId317">
+      <w:hyperlink r:id="rId330">
         <w:r>
           <w:rPr>
             <w:rStyle w:val="Hyperlink"/>
@@ -39592,13 +40086,22 @@
         </w:r>
       </w:hyperlink>
     </w:p>
-    <w:bookmarkStart w:id="324" w:name="resources-for-r"/>
+    <w:bookmarkStart w:id="341" w:name="resources-for-r"/>
     <w:p>
       <w:pPr>
         <w:pStyle w:val="Heading2"/>
       </w:pPr>
       <w:r>
         <w:t xml:space="preserve">17.1 Resources for R</w:t>
+      </w:r>
+    </w:p>
+    <w:bookmarkStart w:id="332" w:name="books-and-comprehensive-guides"/>
+    <w:p>
+      <w:pPr>
+        <w:pStyle w:val="Heading3"/>
+      </w:pPr>
+      <w:r>
+        <w:t xml:space="preserve">17.1.1 Books and Comprehensive Guides</w:t>
       </w:r>
     </w:p>
     <w:p>
@@ -39606,10 +40109,175 @@
         <w:pStyle w:val="Compact"/>
         <w:numPr>
           <w:ilvl w:val="0"/>
-          <w:numId w:val="1081"/>
+          <w:numId w:val="1086"/>
         </w:numPr>
       </w:pPr>
-      <w:hyperlink r:id="rId318">
+      <w:hyperlink r:id="rId167">
+        <w:r>
+          <w:rPr>
+            <w:rStyle w:val="Hyperlink"/>
+          </w:rPr>
+          <w:t xml:space="preserve">R for Data Science</w:t>
+        </w:r>
+      </w:hyperlink>
+      <w:r>
+        <w:t xml:space="preserve"> </w:t>
+      </w:r>
+      <w:r>
+        <w:t xml:space="preserve">by Hadley Wickham, Mine Çetinkaya-Rundel, and Garrett Grolemund - comprehensive introduction to doing data science with R</w:t>
+      </w:r>
+    </w:p>
+    <w:p>
+      <w:pPr>
+        <w:pStyle w:val="Compact"/>
+        <w:numPr>
+          <w:ilvl w:val="0"/>
+          <w:numId w:val="1086"/>
+        </w:numPr>
+      </w:pPr>
+      <w:hyperlink r:id="rId161">
+        <w:r>
+          <w:rPr>
+            <w:rStyle w:val="Hyperlink"/>
+          </w:rPr>
+          <w:t xml:space="preserve">R Packages</w:t>
+        </w:r>
+      </w:hyperlink>
+      <w:r>
+        <w:t xml:space="preserve"> </w:t>
+      </w:r>
+      <w:r>
+        <w:t xml:space="preserve">by Hadley Wickham and Jenny Bryan - complete guide to R package development</w:t>
+      </w:r>
+    </w:p>
+    <w:p>
+      <w:pPr>
+        <w:pStyle w:val="Compact"/>
+        <w:numPr>
+          <w:ilvl w:val="0"/>
+          <w:numId w:val="1086"/>
+        </w:numPr>
+      </w:pPr>
+      <w:hyperlink r:id="rId168">
+        <w:r>
+          <w:rPr>
+            <w:rStyle w:val="Hyperlink"/>
+          </w:rPr>
+          <w:t xml:space="preserve">Advanced R</w:t>
+        </w:r>
+      </w:hyperlink>
+      <w:r>
+        <w:t xml:space="preserve"> </w:t>
+      </w:r>
+      <w:r>
+        <w:t xml:space="preserve">by Hadley Wickham - deep dive into R programming and internals</w:t>
+      </w:r>
+    </w:p>
+    <w:p>
+      <w:pPr>
+        <w:pStyle w:val="Compact"/>
+        <w:numPr>
+          <w:ilvl w:val="0"/>
+          <w:numId w:val="1086"/>
+        </w:numPr>
+      </w:pPr>
+      <w:hyperlink r:id="rId170">
+        <w:r>
+          <w:rPr>
+            <w:rStyle w:val="Hyperlink"/>
+          </w:rPr>
+          <w:t xml:space="preserve">Mastering Shiny</w:t>
+        </w:r>
+      </w:hyperlink>
+      <w:r>
+        <w:t xml:space="preserve"> </w:t>
+      </w:r>
+      <w:r>
+        <w:t xml:space="preserve">by Hadley Wickham - comprehensive guide to building web applications with Shiny</w:t>
+      </w:r>
+    </w:p>
+    <w:p>
+      <w:pPr>
+        <w:pStyle w:val="Compact"/>
+        <w:numPr>
+          <w:ilvl w:val="0"/>
+          <w:numId w:val="1086"/>
+        </w:numPr>
+      </w:pPr>
+      <w:hyperlink r:id="rId171">
+        <w:r>
+          <w:rPr>
+            <w:rStyle w:val="Hyperlink"/>
+          </w:rPr>
+          <w:t xml:space="preserve">Engineering Production-Grade Shiny Apps</w:t>
+        </w:r>
+      </w:hyperlink>
+      <w:r>
+        <w:t xml:space="preserve"> </w:t>
+      </w:r>
+      <w:r>
+        <w:t xml:space="preserve">by Colin Fay, Sébastien Rochette, Vincent Guyader, and Cervan Girard - best practices for production Shiny applications</w:t>
+      </w:r>
+    </w:p>
+    <w:p>
+      <w:pPr>
+        <w:pStyle w:val="Compact"/>
+        <w:numPr>
+          <w:ilvl w:val="0"/>
+          <w:numId w:val="1086"/>
+        </w:numPr>
+      </w:pPr>
+      <w:hyperlink r:id="rId173">
+        <w:r>
+          <w:rPr>
+            <w:rStyle w:val="Hyperlink"/>
+          </w:rPr>
+          <w:t xml:space="preserve">Happy Git and GitHub for the useR</w:t>
+        </w:r>
+      </w:hyperlink>
+      <w:r>
+        <w:t xml:space="preserve"> </w:t>
+      </w:r>
+      <w:r>
+        <w:t xml:space="preserve">by Jenny Bryan - guide to using Git and GitHub with R</w:t>
+      </w:r>
+    </w:p>
+    <w:p>
+      <w:pPr>
+        <w:pStyle w:val="Compact"/>
+        <w:numPr>
+          <w:ilvl w:val="0"/>
+          <w:numId w:val="1086"/>
+        </w:numPr>
+      </w:pPr>
+      <w:hyperlink r:id="rId331">
+        <w:r>
+          <w:rPr>
+            <w:rStyle w:val="Hyperlink"/>
+          </w:rPr>
+          <w:t xml:space="preserve">Jade’s R-for-epi course</w:t>
+        </w:r>
+      </w:hyperlink>
+    </w:p>
+    <w:bookmarkEnd w:id="332"/>
+    <w:bookmarkStart w:id="337" w:name="cheat-sheets"/>
+    <w:p>
+      <w:pPr>
+        <w:pStyle w:val="Heading3"/>
+      </w:pPr>
+      <w:r>
+        <w:t xml:space="preserve">17.1.2 Cheat Sheets</w:t>
+      </w:r>
+    </w:p>
+    <w:p>
+      <w:pPr>
+        <w:pStyle w:val="Compact"/>
+        <w:numPr>
+          <w:ilvl w:val="0"/>
+          <w:numId w:val="1087"/>
+        </w:numPr>
+      </w:pPr>
+      <w:hyperlink r:id="rId333">
         <w:r>
           <w:rPr>
             <w:rStyle w:val="Hyperlink"/>
@@ -39623,10 +40291,10 @@
         <w:pStyle w:val="Compact"/>
         <w:numPr>
           <w:ilvl w:val="0"/>
-          <w:numId w:val="1081"/>
+          <w:numId w:val="1087"/>
         </w:numPr>
       </w:pPr>
-      <w:hyperlink r:id="rId319">
+      <w:hyperlink r:id="rId334">
         <w:r>
           <w:rPr>
             <w:rStyle w:val="Hyperlink"/>
@@ -39640,10 +40308,10 @@
         <w:pStyle w:val="Compact"/>
         <w:numPr>
           <w:ilvl w:val="0"/>
-          <w:numId w:val="1081"/>
+          <w:numId w:val="1087"/>
         </w:numPr>
       </w:pPr>
-      <w:hyperlink r:id="rId320">
+      <w:hyperlink r:id="rId335">
         <w:r>
           <w:rPr>
             <w:rStyle w:val="Hyperlink"/>
@@ -39657,10 +40325,10 @@
         <w:pStyle w:val="Compact"/>
         <w:numPr>
           <w:ilvl w:val="0"/>
-          <w:numId w:val="1081"/>
+          <w:numId w:val="1087"/>
         </w:numPr>
       </w:pPr>
-      <w:hyperlink r:id="rId321">
+      <w:hyperlink r:id="rId336">
         <w:r>
           <w:rPr>
             <w:rStyle w:val="Hyperlink"/>
@@ -39669,15 +40337,25 @@
         </w:r>
       </w:hyperlink>
     </w:p>
+    <w:bookmarkEnd w:id="337"/>
+    <w:bookmarkStart w:id="339" w:name="style-and-best-practices"/>
+    <w:p>
+      <w:pPr>
+        <w:pStyle w:val="Heading3"/>
+      </w:pPr>
+      <w:r>
+        <w:t xml:space="preserve">17.1.3 Style and Best Practices</w:t>
+      </w:r>
+    </w:p>
     <w:p>
       <w:pPr>
         <w:pStyle w:val="Compact"/>
         <w:numPr>
           <w:ilvl w:val="0"/>
-          <w:numId w:val="1081"/>
+          <w:numId w:val="1088"/>
         </w:numPr>
       </w:pPr>
-      <w:hyperlink r:id="rId322">
+      <w:hyperlink r:id="rId338">
         <w:r>
           <w:rPr>
             <w:rStyle w:val="Hyperlink"/>
@@ -39686,29 +40364,22 @@
         </w:r>
       </w:hyperlink>
     </w:p>
+    <w:bookmarkEnd w:id="339"/>
+    <w:bookmarkStart w:id="340" w:name="tidy-evaluation-resources"/>
+    <w:p>
+      <w:pPr>
+        <w:pStyle w:val="Heading3"/>
+      </w:pPr>
+      <w:r>
+        <w:t xml:space="preserve">17.1.4 Tidy Evaluation Resources</w:t>
+      </w:r>
+    </w:p>
     <w:p>
       <w:pPr>
         <w:pStyle w:val="Compact"/>
         <w:numPr>
           <w:ilvl w:val="0"/>
-          <w:numId w:val="1081"/>
-        </w:numPr>
-      </w:pPr>
-      <w:hyperlink r:id="rId323">
-        <w:r>
-          <w:rPr>
-            <w:rStyle w:val="Hyperlink"/>
-          </w:rPr>
-          <w:t xml:space="preserve">Jade’s R-for-epi course</w:t>
-        </w:r>
-      </w:hyperlink>
-    </w:p>
-    <w:p>
-      <w:pPr>
-        <w:pStyle w:val="Compact"/>
-        <w:numPr>
-          <w:ilvl w:val="0"/>
-          <w:numId w:val="1081"/>
+          <w:numId w:val="1089"/>
         </w:numPr>
       </w:pPr>
       <w:hyperlink r:id="rId143">
@@ -39731,7 +40402,7 @@
         <w:pStyle w:val="Compact"/>
         <w:numPr>
           <w:ilvl w:val="0"/>
-          <w:numId w:val="1081"/>
+          <w:numId w:val="1089"/>
         </w:numPr>
       </w:pPr>
       <w:hyperlink r:id="rId144">
@@ -39754,7 +40425,7 @@
         <w:pStyle w:val="Compact"/>
         <w:numPr>
           <w:ilvl w:val="0"/>
-          <w:numId w:val="1081"/>
+          <w:numId w:val="1089"/>
         </w:numPr>
       </w:pPr>
       <w:hyperlink r:id="rId145">
@@ -39777,7 +40448,7 @@
         <w:pStyle w:val="Compact"/>
         <w:numPr>
           <w:ilvl w:val="0"/>
-          <w:numId w:val="1081"/>
+          <w:numId w:val="1089"/>
         </w:numPr>
       </w:pPr>
       <w:hyperlink r:id="rId146">
@@ -39800,7 +40471,7 @@
         <w:pStyle w:val="Compact"/>
         <w:numPr>
           <w:ilvl w:val="0"/>
-          <w:numId w:val="1081"/>
+          <w:numId w:val="1089"/>
         </w:numPr>
       </w:pPr>
       <w:hyperlink r:id="rId147">
@@ -39818,8 +40489,9 @@
         <w:t xml:space="preserve">(package vignette)</w:t>
       </w:r>
     </w:p>
-    <w:bookmarkEnd w:id="324"/>
-    <w:bookmarkStart w:id="327" w:name="resources-for-git-github"/>
+    <w:bookmarkEnd w:id="340"/>
+    <w:bookmarkEnd w:id="341"/>
+    <w:bookmarkStart w:id="344" w:name="resources-for-git-github"/>
     <w:p>
       <w:pPr>
         <w:pStyle w:val="Heading2"/>
@@ -39833,10 +40505,33 @@
         <w:pStyle w:val="Compact"/>
         <w:numPr>
           <w:ilvl w:val="0"/>
-          <w:numId w:val="1082"/>
+          <w:numId w:val="1090"/>
         </w:numPr>
       </w:pPr>
-      <w:hyperlink r:id="rId325">
+      <w:hyperlink r:id="rId173">
+        <w:r>
+          <w:rPr>
+            <w:rStyle w:val="Hyperlink"/>
+          </w:rPr>
+          <w:t xml:space="preserve">Happy Git and GitHub for the useR</w:t>
+        </w:r>
+      </w:hyperlink>
+      <w:r>
+        <w:t xml:space="preserve"> </w:t>
+      </w:r>
+      <w:r>
+        <w:t xml:space="preserve">by Jenny Bryan - comprehensive guide to using Git and GitHub with R</w:t>
+      </w:r>
+    </w:p>
+    <w:p>
+      <w:pPr>
+        <w:pStyle w:val="Compact"/>
+        <w:numPr>
+          <w:ilvl w:val="0"/>
+          <w:numId w:val="1090"/>
+        </w:numPr>
+      </w:pPr>
+      <w:hyperlink r:id="rId342">
         <w:r>
           <w:rPr>
             <w:rStyle w:val="Hyperlink"/>
@@ -39850,10 +40545,10 @@
         <w:pStyle w:val="Compact"/>
         <w:numPr>
           <w:ilvl w:val="0"/>
-          <w:numId w:val="1082"/>
+          <w:numId w:val="1090"/>
         </w:numPr>
       </w:pPr>
-      <w:hyperlink r:id="rId326">
+      <w:hyperlink r:id="rId343">
         <w:r>
           <w:rPr>
             <w:rStyle w:val="Hyperlink"/>
@@ -39862,8 +40557,8 @@
         </w:r>
       </w:hyperlink>
     </w:p>
-    <w:bookmarkEnd w:id="327"/>
-    <w:bookmarkStart w:id="329" w:name="scientific-figures"/>
+    <w:bookmarkEnd w:id="344"/>
+    <w:bookmarkStart w:id="346" w:name="scientific-figures"/>
     <w:p>
       <w:pPr>
         <w:pStyle w:val="Heading2"/>
@@ -39877,10 +40572,10 @@
         <w:pStyle w:val="Compact"/>
         <w:numPr>
           <w:ilvl w:val="0"/>
-          <w:numId w:val="1083"/>
+          <w:numId w:val="1091"/>
         </w:numPr>
       </w:pPr>
-      <w:hyperlink r:id="rId328">
+      <w:hyperlink r:id="rId345">
         <w:r>
           <w:rPr>
             <w:rStyle w:val="Hyperlink"/>
@@ -39889,8 +40584,8 @@
         </w:r>
       </w:hyperlink>
     </w:p>
-    <w:bookmarkEnd w:id="329"/>
-    <w:bookmarkStart w:id="334" w:name="writing"/>
+    <w:bookmarkEnd w:id="346"/>
+    <w:bookmarkStart w:id="351" w:name="writing"/>
     <w:p>
       <w:pPr>
         <w:pStyle w:val="Heading2"/>
@@ -39904,10 +40599,10 @@
         <w:pStyle w:val="Compact"/>
         <w:numPr>
           <w:ilvl w:val="0"/>
-          <w:numId w:val="1084"/>
+          <w:numId w:val="1092"/>
         </w:numPr>
       </w:pPr>
-      <w:hyperlink r:id="rId330">
+      <w:hyperlink r:id="rId347">
         <w:r>
           <w:rPr>
             <w:rStyle w:val="Hyperlink"/>
@@ -39921,7 +40616,7 @@
         <w:pStyle w:val="Compact"/>
         <w:numPr>
           <w:ilvl w:val="0"/>
-          <w:numId w:val="1084"/>
+          <w:numId w:val="1092"/>
         </w:numPr>
       </w:pPr>
       <w:hyperlink r:id="rId31">
@@ -39938,10 +40633,10 @@
         <w:pStyle w:val="Compact"/>
         <w:numPr>
           <w:ilvl w:val="0"/>
-          <w:numId w:val="1084"/>
+          <w:numId w:val="1092"/>
         </w:numPr>
       </w:pPr>
-      <w:hyperlink r:id="rId331">
+      <w:hyperlink r:id="rId348">
         <w:r>
           <w:rPr>
             <w:rStyle w:val="Hyperlink"/>
@@ -39955,10 +40650,10 @@
         <w:pStyle w:val="Compact"/>
         <w:numPr>
           <w:ilvl w:val="0"/>
-          <w:numId w:val="1084"/>
+          <w:numId w:val="1092"/>
         </w:numPr>
       </w:pPr>
-      <w:hyperlink r:id="rId332">
+      <w:hyperlink r:id="rId349">
         <w:r>
           <w:rPr>
             <w:rStyle w:val="Hyperlink"/>
@@ -39972,10 +40667,10 @@
         <w:pStyle w:val="Compact"/>
         <w:numPr>
           <w:ilvl w:val="0"/>
-          <w:numId w:val="1084"/>
+          <w:numId w:val="1092"/>
         </w:numPr>
       </w:pPr>
-      <w:hyperlink r:id="rId333">
+      <w:hyperlink r:id="rId350">
         <w:r>
           <w:rPr>
             <w:rStyle w:val="Hyperlink"/>
@@ -39984,8 +40679,8 @@
         </w:r>
       </w:hyperlink>
     </w:p>
-    <w:bookmarkEnd w:id="334"/>
-    <w:bookmarkStart w:id="339" w:name="presentations"/>
+    <w:bookmarkEnd w:id="351"/>
+    <w:bookmarkStart w:id="356" w:name="presentations"/>
     <w:p>
       <w:pPr>
         <w:pStyle w:val="Heading2"/>
@@ -39999,10 +40694,10 @@
         <w:pStyle w:val="Compact"/>
         <w:numPr>
           <w:ilvl w:val="0"/>
-          <w:numId w:val="1085"/>
+          <w:numId w:val="1093"/>
         </w:numPr>
       </w:pPr>
-      <w:hyperlink r:id="rId335">
+      <w:hyperlink r:id="rId352">
         <w:r>
           <w:rPr>
             <w:rStyle w:val="Hyperlink"/>
@@ -40016,10 +40711,10 @@
         <w:pStyle w:val="Compact"/>
         <w:numPr>
           <w:ilvl w:val="0"/>
-          <w:numId w:val="1085"/>
+          <w:numId w:val="1093"/>
         </w:numPr>
       </w:pPr>
-      <w:hyperlink r:id="rId336">
+      <w:hyperlink r:id="rId353">
         <w:r>
           <w:rPr>
             <w:rStyle w:val="Hyperlink"/>
@@ -40033,10 +40728,10 @@
         <w:pStyle w:val="Compact"/>
         <w:numPr>
           <w:ilvl w:val="0"/>
-          <w:numId w:val="1085"/>
+          <w:numId w:val="1093"/>
         </w:numPr>
       </w:pPr>
-      <w:hyperlink r:id="rId337">
+      <w:hyperlink r:id="rId354">
         <w:r>
           <w:rPr>
             <w:rStyle w:val="Hyperlink"/>
@@ -40050,10 +40745,10 @@
         <w:pStyle w:val="Compact"/>
         <w:numPr>
           <w:ilvl w:val="0"/>
-          <w:numId w:val="1085"/>
+          <w:numId w:val="1093"/>
         </w:numPr>
       </w:pPr>
-      <w:hyperlink r:id="rId338">
+      <w:hyperlink r:id="rId355">
         <w:r>
           <w:rPr>
             <w:rStyle w:val="Hyperlink"/>
@@ -40062,8 +40757,8 @@
         </w:r>
       </w:hyperlink>
     </w:p>
-    <w:bookmarkEnd w:id="339"/>
-    <w:bookmarkStart w:id="341" w:name="professional-advice"/>
+    <w:bookmarkEnd w:id="356"/>
+    <w:bookmarkStart w:id="358" w:name="professional-advice"/>
     <w:p>
       <w:pPr>
         <w:pStyle w:val="Heading2"/>
@@ -40077,10 +40772,10 @@
         <w:pStyle w:val="Compact"/>
         <w:numPr>
           <w:ilvl w:val="0"/>
-          <w:numId w:val="1086"/>
+          <w:numId w:val="1094"/>
         </w:numPr>
       </w:pPr>
-      <w:hyperlink r:id="rId340">
+      <w:hyperlink r:id="rId357">
         <w:r>
           <w:rPr>
             <w:rStyle w:val="Hyperlink"/>
@@ -40089,8 +40784,8 @@
         </w:r>
       </w:hyperlink>
     </w:p>
-    <w:bookmarkEnd w:id="341"/>
-    <w:bookmarkStart w:id="344" w:name="funding"/>
+    <w:bookmarkEnd w:id="358"/>
+    <w:bookmarkStart w:id="361" w:name="funding"/>
     <w:p>
       <w:pPr>
         <w:pStyle w:val="Heading2"/>
@@ -40104,10 +40799,10 @@
         <w:pStyle w:val="Compact"/>
         <w:numPr>
           <w:ilvl w:val="0"/>
-          <w:numId w:val="1087"/>
+          <w:numId w:val="1095"/>
         </w:numPr>
       </w:pPr>
-      <w:hyperlink r:id="rId342">
+      <w:hyperlink r:id="rId359">
         <w:r>
           <w:rPr>
             <w:rStyle w:val="Hyperlink"/>
@@ -40121,10 +40816,10 @@
         <w:pStyle w:val="Compact"/>
         <w:numPr>
           <w:ilvl w:val="0"/>
-          <w:numId w:val="1087"/>
+          <w:numId w:val="1095"/>
         </w:numPr>
       </w:pPr>
-      <w:hyperlink r:id="rId343">
+      <w:hyperlink r:id="rId360">
         <w:r>
           <w:rPr>
             <w:rStyle w:val="Hyperlink"/>
@@ -40133,8 +40828,8 @@
         </w:r>
       </w:hyperlink>
     </w:p>
-    <w:bookmarkEnd w:id="344"/>
-    <w:bookmarkStart w:id="348" w:name="ethics-and-global-health-research"/>
+    <w:bookmarkEnd w:id="361"/>
+    <w:bookmarkStart w:id="365" w:name="ethics-and-global-health-research"/>
     <w:p>
       <w:pPr>
         <w:pStyle w:val="Heading2"/>
@@ -40148,10 +40843,10 @@
         <w:pStyle w:val="Compact"/>
         <w:numPr>
           <w:ilvl w:val="0"/>
-          <w:numId w:val="1088"/>
+          <w:numId w:val="1096"/>
         </w:numPr>
       </w:pPr>
-      <w:hyperlink r:id="rId345">
+      <w:hyperlink r:id="rId362">
         <w:r>
           <w:rPr>
             <w:rStyle w:val="Hyperlink"/>
@@ -40165,10 +40860,10 @@
         <w:pStyle w:val="Compact"/>
         <w:numPr>
           <w:ilvl w:val="0"/>
-          <w:numId w:val="1088"/>
+          <w:numId w:val="1096"/>
         </w:numPr>
       </w:pPr>
-      <w:hyperlink r:id="rId346">
+      <w:hyperlink r:id="rId363">
         <w:r>
           <w:rPr>
             <w:rStyle w:val="Hyperlink"/>
@@ -40182,10 +40877,10 @@
         <w:pStyle w:val="Compact"/>
         <w:numPr>
           <w:ilvl w:val="0"/>
-          <w:numId w:val="1088"/>
+          <w:numId w:val="1096"/>
         </w:numPr>
       </w:pPr>
-      <w:hyperlink r:id="rId347">
+      <w:hyperlink r:id="rId364">
         <w:r>
           <w:rPr>
             <w:rStyle w:val="Hyperlink"/>
@@ -40194,8 +40889,8 @@
         </w:r>
       </w:hyperlink>
     </w:p>
-    <w:bookmarkEnd w:id="348"/>
-    <w:bookmarkEnd w:id="349"/>
+    <w:bookmarkEnd w:id="365"/>
+    <w:bookmarkEnd w:id="366"/>
     <w:sectPr>
       <w:footnotePr>
         <w:numRestart w:val="eachSect"/>
@@ -41165,6 +41860,15 @@
     <w:abstractNumId w:val="991"/>
   </w:num>
   <w:num w:numId="1050">
+    <w:abstractNumId w:val="991"/>
+  </w:num>
+  <w:num w:numId="1051">
+    <w:abstractNumId w:val="991"/>
+  </w:num>
+  <w:num w:numId="1052">
+    <w:abstractNumId w:val="991"/>
+  </w:num>
+  <w:num w:numId="1053">
     <w:abstractNumId w:val="99421"/>
     <w:lvlOverride w:ilvl="0">
       <w:startOverride w:val="1"/>
@@ -41194,7 +41898,7 @@
       <w:startOverride w:val="1"/>
     </w:lvlOverride>
   </w:num>
-  <w:num w:numId="1051">
+  <w:num w:numId="1054">
     <w:abstractNumId w:val="99414"/>
     <w:lvlOverride w:ilvl="0">
       <w:startOverride w:val="4"/>
@@ -41224,13 +41928,13 @@
       <w:startOverride w:val="4"/>
     </w:lvlOverride>
   </w:num>
-  <w:num w:numId="1052">
+  <w:num w:numId="1055">
     <w:abstractNumId w:val="991"/>
   </w:num>
-  <w:num w:numId="1053">
+  <w:num w:numId="1056">
     <w:abstractNumId w:val="991"/>
   </w:num>
-  <w:num w:numId="1054">
+  <w:num w:numId="1057">
     <w:abstractNumId w:val="99413"/>
     <w:lvlOverride w:ilvl="0">
       <w:startOverride w:val="3"/>
@@ -41260,15 +41964,6 @@
       <w:startOverride w:val="3"/>
     </w:lvlOverride>
   </w:num>
-  <w:num w:numId="1055">
-    <w:abstractNumId w:val="991"/>
-  </w:num>
-  <w:num w:numId="1056">
-    <w:abstractNumId w:val="991"/>
-  </w:num>
-  <w:num w:numId="1057">
-    <w:abstractNumId w:val="991"/>
-  </w:num>
   <w:num w:numId="1058">
     <w:abstractNumId w:val="991"/>
   </w:num>
@@ -41282,6 +41977,15 @@
     <w:abstractNumId w:val="991"/>
   </w:num>
   <w:num w:numId="1062">
+    <w:abstractNumId w:val="991"/>
+  </w:num>
+  <w:num w:numId="1063">
+    <w:abstractNumId w:val="991"/>
+  </w:num>
+  <w:num w:numId="1064">
+    <w:abstractNumId w:val="991"/>
+  </w:num>
+  <w:num w:numId="1065">
     <w:abstractNumId w:val="99411"/>
     <w:lvlOverride w:ilvl="0">
       <w:startOverride w:val="1"/>
@@ -41311,44 +42015,8 @@
       <w:startOverride w:val="1"/>
     </w:lvlOverride>
   </w:num>
-  <w:num w:numId="1063">
+  <w:num w:numId="1066">
     <w:abstractNumId w:val="991"/>
-  </w:num>
-  <w:num w:numId="1064">
-    <w:abstractNumId w:val="991"/>
-  </w:num>
-  <w:num w:numId="1065">
-    <w:abstractNumId w:val="991"/>
-  </w:num>
-  <w:num w:numId="1066">
-    <w:abstractNumId w:val="99411"/>
-    <w:lvlOverride w:ilvl="0">
-      <w:startOverride w:val="1"/>
-    </w:lvlOverride>
-    <w:lvlOverride w:ilvl="1">
-      <w:startOverride w:val="1"/>
-    </w:lvlOverride>
-    <w:lvlOverride w:ilvl="2">
-      <w:startOverride w:val="1"/>
-    </w:lvlOverride>
-    <w:lvlOverride w:ilvl="3">
-      <w:startOverride w:val="1"/>
-    </w:lvlOverride>
-    <w:lvlOverride w:ilvl="4">
-      <w:startOverride w:val="1"/>
-    </w:lvlOverride>
-    <w:lvlOverride w:ilvl="5">
-      <w:startOverride w:val="1"/>
-    </w:lvlOverride>
-    <w:lvlOverride w:ilvl="6">
-      <w:startOverride w:val="1"/>
-    </w:lvlOverride>
-    <w:lvlOverride w:ilvl="7">
-      <w:startOverride w:val="1"/>
-    </w:lvlOverride>
-    <w:lvlOverride w:ilvl="8">
-      <w:startOverride w:val="1"/>
-    </w:lvlOverride>
   </w:num>
   <w:num w:numId="1067">
     <w:abstractNumId w:val="99411"/>
@@ -41381,6 +42049,15 @@
     </w:lvlOverride>
   </w:num>
   <w:num w:numId="1068">
+    <w:abstractNumId w:val="991"/>
+  </w:num>
+  <w:num w:numId="1069">
+    <w:abstractNumId w:val="991"/>
+  </w:num>
+  <w:num w:numId="1070">
+    <w:abstractNumId w:val="991"/>
+  </w:num>
+  <w:num w:numId="1071">
     <w:abstractNumId w:val="99411"/>
     <w:lvlOverride w:ilvl="0">
       <w:startOverride w:val="1"/>
@@ -41410,17 +42087,35 @@
       <w:startOverride w:val="1"/>
     </w:lvlOverride>
   </w:num>
-  <w:num w:numId="1069">
-    <w:abstractNumId w:val="991"/>
-  </w:num>
-  <w:num w:numId="1070">
-    <w:abstractNumId w:val="991"/>
-  </w:num>
-  <w:num w:numId="1071">
-    <w:abstractNumId w:val="991"/>
-  </w:num>
   <w:num w:numId="1072">
-    <w:abstractNumId w:val="991"/>
+    <w:abstractNumId w:val="99411"/>
+    <w:lvlOverride w:ilvl="0">
+      <w:startOverride w:val="1"/>
+    </w:lvlOverride>
+    <w:lvlOverride w:ilvl="1">
+      <w:startOverride w:val="1"/>
+    </w:lvlOverride>
+    <w:lvlOverride w:ilvl="2">
+      <w:startOverride w:val="1"/>
+    </w:lvlOverride>
+    <w:lvlOverride w:ilvl="3">
+      <w:startOverride w:val="1"/>
+    </w:lvlOverride>
+    <w:lvlOverride w:ilvl="4">
+      <w:startOverride w:val="1"/>
+    </w:lvlOverride>
+    <w:lvlOverride w:ilvl="5">
+      <w:startOverride w:val="1"/>
+    </w:lvlOverride>
+    <w:lvlOverride w:ilvl="6">
+      <w:startOverride w:val="1"/>
+    </w:lvlOverride>
+    <w:lvlOverride w:ilvl="7">
+      <w:startOverride w:val="1"/>
+    </w:lvlOverride>
+    <w:lvlOverride w:ilvl="8">
+      <w:startOverride w:val="1"/>
+    </w:lvlOverride>
   </w:num>
   <w:num w:numId="1073">
     <w:abstractNumId w:val="99411"/>
@@ -41453,6 +42148,18 @@
     </w:lvlOverride>
   </w:num>
   <w:num w:numId="1074">
+    <w:abstractNumId w:val="991"/>
+  </w:num>
+  <w:num w:numId="1075">
+    <w:abstractNumId w:val="991"/>
+  </w:num>
+  <w:num w:numId="1076">
+    <w:abstractNumId w:val="991"/>
+  </w:num>
+  <w:num w:numId="1077">
+    <w:abstractNumId w:val="991"/>
+  </w:num>
+  <w:num w:numId="1078">
     <w:abstractNumId w:val="99411"/>
     <w:lvlOverride w:ilvl="0">
       <w:startOverride w:val="1"/>
@@ -41482,20 +42189,35 @@
       <w:startOverride w:val="1"/>
     </w:lvlOverride>
   </w:num>
-  <w:num w:numId="1075">
-    <w:abstractNumId w:val="991"/>
-  </w:num>
-  <w:num w:numId="1076">
-    <w:abstractNumId w:val="991"/>
-  </w:num>
-  <w:num w:numId="1077">
-    <w:abstractNumId w:val="991"/>
-  </w:num>
-  <w:num w:numId="1078">
-    <w:abstractNumId w:val="991"/>
-  </w:num>
   <w:num w:numId="1079">
-    <w:abstractNumId w:val="991"/>
+    <w:abstractNumId w:val="99411"/>
+    <w:lvlOverride w:ilvl="0">
+      <w:startOverride w:val="1"/>
+    </w:lvlOverride>
+    <w:lvlOverride w:ilvl="1">
+      <w:startOverride w:val="1"/>
+    </w:lvlOverride>
+    <w:lvlOverride w:ilvl="2">
+      <w:startOverride w:val="1"/>
+    </w:lvlOverride>
+    <w:lvlOverride w:ilvl="3">
+      <w:startOverride w:val="1"/>
+    </w:lvlOverride>
+    <w:lvlOverride w:ilvl="4">
+      <w:startOverride w:val="1"/>
+    </w:lvlOverride>
+    <w:lvlOverride w:ilvl="5">
+      <w:startOverride w:val="1"/>
+    </w:lvlOverride>
+    <w:lvlOverride w:ilvl="6">
+      <w:startOverride w:val="1"/>
+    </w:lvlOverride>
+    <w:lvlOverride w:ilvl="7">
+      <w:startOverride w:val="1"/>
+    </w:lvlOverride>
+    <w:lvlOverride w:ilvl="8">
+      <w:startOverride w:val="1"/>
+    </w:lvlOverride>
   </w:num>
   <w:num w:numId="1080">
     <w:abstractNumId w:val="991"/>
@@ -41522,6 +42244,30 @@
     <w:abstractNumId w:val="991"/>
   </w:num>
   <w:num w:numId="1088">
+    <w:abstractNumId w:val="991"/>
+  </w:num>
+  <w:num w:numId="1089">
+    <w:abstractNumId w:val="991"/>
+  </w:num>
+  <w:num w:numId="1090">
+    <w:abstractNumId w:val="991"/>
+  </w:num>
+  <w:num w:numId="1091">
+    <w:abstractNumId w:val="991"/>
+  </w:num>
+  <w:num w:numId="1092">
+    <w:abstractNumId w:val="991"/>
+  </w:num>
+  <w:num w:numId="1093">
+    <w:abstractNumId w:val="991"/>
+  </w:num>
+  <w:num w:numId="1094">
+    <w:abstractNumId w:val="991"/>
+  </w:num>
+  <w:num w:numId="1095">
+    <w:abstractNumId w:val="991"/>
+  </w:num>
+  <w:num w:numId="1096">
     <w:abstractNumId w:val="991"/>
   </w:num>
 </w:numbering>

</xml_diff>